<commit_message>
Add links in file
</commit_message>
<xml_diff>
--- a/Отчет_СД2.docx
+++ b/Отчет_СД2.docx
@@ -1155,18 +1155,7 @@
                 <w:sz w:val="24"/>
                 <w:szCs w:val="24"/>
               </w:rPr>
-              <w:t>Кандидат физико-</w:t>
-            </w:r>
-            <w:bookmarkStart w:id="1" w:name="_GoBack"/>
-            <w:bookmarkEnd w:id="1"/>
-            <w:r>
-              <w:rPr>
-                <w:rStyle w:val="FontStyle15"/>
-                <w:color w:val="auto"/>
-                <w:sz w:val="24"/>
-                <w:szCs w:val="24"/>
-              </w:rPr>
-              <w:t>математических наук</w:t>
+              <w:t>Кандидат физико-математических наук</w:t>
             </w:r>
           </w:p>
         </w:tc>
@@ -1801,7 +1790,7 @@
       <w:r>
         <w:t xml:space="preserve">, </w:t>
       </w:r>
-      <w:bookmarkStart w:id="2" w:name="_Toc441146753"/>
+      <w:bookmarkStart w:id="1" w:name="_Toc441146753"/>
       <w:r>
         <w:t>20</w:t>
       </w:r>
@@ -1812,7 +1801,7 @@
         <w:t>г.</w:t>
       </w:r>
       <w:bookmarkEnd w:id="0"/>
-      <w:bookmarkEnd w:id="2"/>
+      <w:bookmarkEnd w:id="1"/>
     </w:p>
     <w:p>
       <w:pPr>
@@ -1840,6 +1829,10 @@
         <w:pStyle w:val="11"/>
         <w:rPr>
           <w:rFonts w:eastAsiaTheme="minorEastAsia" w:cstheme="minorBidi"/>
+          <w:b w:val="0"/>
+          <w:bCs w:val="0"/>
+          <w:i w:val="0"/>
+          <w:iCs w:val="0"/>
           <w:noProof/>
           <w:sz w:val="22"/>
           <w:szCs w:val="22"/>
@@ -1873,12 +1866,84 @@
         </w:rPr>
         <w:fldChar w:fldCharType="separate"/>
       </w:r>
-      <w:hyperlink w:anchor="_Toc163594232" w:history="1">
+      <w:hyperlink w:anchor="_Toc163594725" w:history="1">
         <w:r>
           <w:rPr>
             <w:rStyle w:val="af4"/>
             <w:noProof/>
           </w:rPr>
+          <w:t>Введение</w:t>
+        </w:r>
+        <w:r>
+          <w:rPr>
+            <w:noProof/>
+            <w:webHidden/>
+          </w:rPr>
+          <w:tab/>
+        </w:r>
+        <w:r>
+          <w:rPr>
+            <w:noProof/>
+            <w:webHidden/>
+          </w:rPr>
+          <w:fldChar w:fldCharType="begin"/>
+        </w:r>
+        <w:r>
+          <w:rPr>
+            <w:noProof/>
+            <w:webHidden/>
+          </w:rPr>
+          <w:instrText xml:space="preserve"> PAGEREF _Toc163594725 \h </w:instrText>
+        </w:r>
+        <w:r>
+          <w:rPr>
+            <w:noProof/>
+            <w:webHidden/>
+          </w:rPr>
+        </w:r>
+        <w:r>
+          <w:rPr>
+            <w:noProof/>
+            <w:webHidden/>
+          </w:rPr>
+          <w:fldChar w:fldCharType="separate"/>
+        </w:r>
+        <w:r>
+          <w:rPr>
+            <w:noProof/>
+            <w:webHidden/>
+          </w:rPr>
+          <w:t>3</w:t>
+        </w:r>
+        <w:r>
+          <w:rPr>
+            <w:noProof/>
+            <w:webHidden/>
+          </w:rPr>
+          <w:fldChar w:fldCharType="end"/>
+        </w:r>
+      </w:hyperlink>
+    </w:p>
+    <w:p>
+      <w:pPr>
+        <w:pStyle w:val="11"/>
+        <w:rPr>
+          <w:rFonts w:eastAsiaTheme="minorEastAsia" w:cstheme="minorBidi"/>
+          <w:b w:val="0"/>
+          <w:bCs w:val="0"/>
+          <w:i w:val="0"/>
+          <w:iCs w:val="0"/>
+          <w:noProof/>
+          <w:sz w:val="22"/>
+          <w:szCs w:val="22"/>
+        </w:rPr>
+      </w:pPr>
+      <w:hyperlink w:anchor="_Toc163594726" w:history="1">
+        <w:r>
+          <w:rPr>
+            <w:rStyle w:val="af4"/>
+            <w:noProof/>
+          </w:rPr>
           <w:t>Практическое задание 1</w:t>
         </w:r>
         <w:r>
@@ -1900,7 +1965,7 @@
             <w:noProof/>
             <w:webHidden/>
           </w:rPr>
-          <w:instrText xml:space="preserve"> PAGEREF _Toc163594232 \h </w:instrText>
+          <w:instrText xml:space="preserve"> PAGEREF _Toc163594726 \h </w:instrText>
         </w:r>
         <w:r>
           <w:rPr>
@@ -1920,7 +1985,7 @@
             <w:noProof/>
             <w:webHidden/>
           </w:rPr>
-          <w:t>3</w:t>
+          <w:t>4</w:t>
         </w:r>
         <w:r>
           <w:rPr>
@@ -1934,7 +1999,6 @@
     <w:p>
       <w:pPr>
         <w:pStyle w:val="23"/>
-        <w:shd w:val="clear" w:color="auto" w:fill="FFFFFF" w:themeFill="background1"/>
         <w:tabs>
           <w:tab w:val="right" w:leader="underscore" w:pos="9062"/>
         </w:tabs>
@@ -1945,7 +2009,7 @@
           <w:noProof/>
         </w:rPr>
       </w:pPr>
-      <w:hyperlink w:anchor="_Toc163594233" w:history="1">
+      <w:hyperlink w:anchor="_Toc163594727" w:history="1">
         <w:r>
           <w:rPr>
             <w:rStyle w:val="af4"/>
@@ -1972,7 +2036,7 @@
             <w:noProof/>
             <w:webHidden/>
           </w:rPr>
-          <w:instrText xml:space="preserve"> PAGEREF _Toc163594233 \h </w:instrText>
+          <w:instrText xml:space="preserve"> PAGEREF _Toc163594727 \h </w:instrText>
         </w:r>
         <w:r>
           <w:rPr>
@@ -1992,7 +2056,7 @@
             <w:noProof/>
             <w:webHidden/>
           </w:rPr>
-          <w:t>3</w:t>
+          <w:t>4</w:t>
         </w:r>
         <w:r>
           <w:rPr>
@@ -2006,7 +2070,6 @@
     <w:p>
       <w:pPr>
         <w:pStyle w:val="23"/>
-        <w:shd w:val="clear" w:color="auto" w:fill="FFFFFF" w:themeFill="background1"/>
         <w:tabs>
           <w:tab w:val="right" w:leader="underscore" w:pos="9062"/>
         </w:tabs>
@@ -2017,7 +2080,7 @@
           <w:noProof/>
         </w:rPr>
       </w:pPr>
-      <w:hyperlink w:anchor="_Toc163594234" w:history="1">
+      <w:hyperlink w:anchor="_Toc163594728" w:history="1">
         <w:r>
           <w:rPr>
             <w:rStyle w:val="af4"/>
@@ -2044,7 +2107,7 @@
             <w:noProof/>
             <w:webHidden/>
           </w:rPr>
-          <w:instrText xml:space="preserve"> PAGEREF _Toc163594234 \h </w:instrText>
+          <w:instrText xml:space="preserve"> PAGEREF _Toc163594728 \h </w:instrText>
         </w:r>
         <w:r>
           <w:rPr>
@@ -2064,7 +2127,7 @@
             <w:noProof/>
             <w:webHidden/>
           </w:rPr>
-          <w:t>4</w:t>
+          <w:t>5</w:t>
         </w:r>
         <w:r>
           <w:rPr>
@@ -2078,7 +2141,6 @@
     <w:p>
       <w:pPr>
         <w:pStyle w:val="23"/>
-        <w:shd w:val="clear" w:color="auto" w:fill="FFFFFF" w:themeFill="background1"/>
         <w:tabs>
           <w:tab w:val="right" w:leader="underscore" w:pos="9062"/>
         </w:tabs>
@@ -2089,7 +2151,7 @@
           <w:noProof/>
         </w:rPr>
       </w:pPr>
-      <w:hyperlink w:anchor="_Toc163594235" w:history="1">
+      <w:hyperlink w:anchor="_Toc163594729" w:history="1">
         <w:r>
           <w:rPr>
             <w:rStyle w:val="af4"/>
@@ -2116,7 +2178,7 @@
             <w:noProof/>
             <w:webHidden/>
           </w:rPr>
-          <w:instrText xml:space="preserve"> PAGEREF _Toc163594235 \h </w:instrText>
+          <w:instrText xml:space="preserve"> PAGEREF _Toc163594729 \h </w:instrText>
         </w:r>
         <w:r>
           <w:rPr>
@@ -2136,7 +2198,7 @@
             <w:noProof/>
             <w:webHidden/>
           </w:rPr>
-          <w:t>7</w:t>
+          <w:t>8</w:t>
         </w:r>
         <w:r>
           <w:rPr>
@@ -2152,12 +2214,16 @@
         <w:pStyle w:val="11"/>
         <w:rPr>
           <w:rFonts w:eastAsiaTheme="minorEastAsia" w:cstheme="minorBidi"/>
+          <w:b w:val="0"/>
+          <w:bCs w:val="0"/>
+          <w:i w:val="0"/>
+          <w:iCs w:val="0"/>
           <w:noProof/>
           <w:sz w:val="22"/>
           <w:szCs w:val="22"/>
         </w:rPr>
       </w:pPr>
-      <w:hyperlink w:anchor="_Toc163594236" w:history="1">
+      <w:hyperlink w:anchor="_Toc163594730" w:history="1">
         <w:r>
           <w:rPr>
             <w:rStyle w:val="af4"/>
@@ -2184,7 +2250,7 @@
             <w:noProof/>
             <w:webHidden/>
           </w:rPr>
-          <w:instrText xml:space="preserve"> PAGEREF _Toc163594236 \h </w:instrText>
+          <w:instrText xml:space="preserve"> PAGEREF _Toc163594730 \h </w:instrText>
         </w:r>
         <w:r>
           <w:rPr>
@@ -2204,7 +2270,7 @@
             <w:noProof/>
             <w:webHidden/>
           </w:rPr>
-          <w:t>9</w:t>
+          <w:t>10</w:t>
         </w:r>
         <w:r>
           <w:rPr>
@@ -2218,7 +2284,6 @@
     <w:p>
       <w:pPr>
         <w:pStyle w:val="23"/>
-        <w:shd w:val="clear" w:color="auto" w:fill="FFFFFF" w:themeFill="background1"/>
         <w:tabs>
           <w:tab w:val="right" w:leader="underscore" w:pos="9062"/>
         </w:tabs>
@@ -2229,7 +2294,7 @@
           <w:noProof/>
         </w:rPr>
       </w:pPr>
-      <w:hyperlink w:anchor="_Toc163594237" w:history="1">
+      <w:hyperlink w:anchor="_Toc163594731" w:history="1">
         <w:r>
           <w:rPr>
             <w:rStyle w:val="af4"/>
@@ -2256,7 +2321,7 @@
             <w:noProof/>
             <w:webHidden/>
           </w:rPr>
-          <w:instrText xml:space="preserve"> PAGEREF _Toc163594237 \h </w:instrText>
+          <w:instrText xml:space="preserve"> PAGEREF _Toc163594731 \h </w:instrText>
         </w:r>
         <w:r>
           <w:rPr>
@@ -2276,7 +2341,7 @@
             <w:noProof/>
             <w:webHidden/>
           </w:rPr>
-          <w:t>9</w:t>
+          <w:t>10</w:t>
         </w:r>
         <w:r>
           <w:rPr>
@@ -2290,7 +2355,6 @@
     <w:p>
       <w:pPr>
         <w:pStyle w:val="23"/>
-        <w:shd w:val="clear" w:color="auto" w:fill="FFFFFF" w:themeFill="background1"/>
         <w:tabs>
           <w:tab w:val="right" w:leader="underscore" w:pos="9062"/>
         </w:tabs>
@@ -2301,7 +2365,7 @@
           <w:noProof/>
         </w:rPr>
       </w:pPr>
-      <w:hyperlink w:anchor="_Toc163594238" w:history="1">
+      <w:hyperlink w:anchor="_Toc163594732" w:history="1">
         <w:r>
           <w:rPr>
             <w:rStyle w:val="af4"/>
@@ -2328,7 +2392,7 @@
             <w:noProof/>
             <w:webHidden/>
           </w:rPr>
-          <w:instrText xml:space="preserve"> PAGEREF _Toc163594238 \h </w:instrText>
+          <w:instrText xml:space="preserve"> PAGEREF _Toc163594732 \h </w:instrText>
         </w:r>
         <w:r>
           <w:rPr>
@@ -2348,7 +2412,7 @@
             <w:noProof/>
             <w:webHidden/>
           </w:rPr>
-          <w:t>10</w:t>
+          <w:t>11</w:t>
         </w:r>
         <w:r>
           <w:rPr>
@@ -2362,7 +2426,6 @@
     <w:p>
       <w:pPr>
         <w:pStyle w:val="23"/>
-        <w:shd w:val="clear" w:color="auto" w:fill="FFFFFF" w:themeFill="background1"/>
         <w:tabs>
           <w:tab w:val="right" w:leader="underscore" w:pos="9062"/>
         </w:tabs>
@@ -2373,7 +2436,7 @@
           <w:noProof/>
         </w:rPr>
       </w:pPr>
-      <w:hyperlink w:anchor="_Toc163594239" w:history="1">
+      <w:hyperlink w:anchor="_Toc163594733" w:history="1">
         <w:r>
           <w:rPr>
             <w:rStyle w:val="af4"/>
@@ -2400,7 +2463,7 @@
             <w:noProof/>
             <w:webHidden/>
           </w:rPr>
-          <w:instrText xml:space="preserve"> PAGEREF _Toc163594239 \h </w:instrText>
+          <w:instrText xml:space="preserve"> PAGEREF _Toc163594733 \h </w:instrText>
         </w:r>
         <w:r>
           <w:rPr>
@@ -2420,7 +2483,7 @@
             <w:noProof/>
             <w:webHidden/>
           </w:rPr>
-          <w:t>10</w:t>
+          <w:t>11</w:t>
         </w:r>
         <w:r>
           <w:rPr>
@@ -2434,7 +2497,6 @@
     <w:p>
       <w:pPr>
         <w:pStyle w:val="23"/>
-        <w:shd w:val="clear" w:color="auto" w:fill="FFFFFF" w:themeFill="background1"/>
         <w:tabs>
           <w:tab w:val="right" w:leader="underscore" w:pos="9062"/>
         </w:tabs>
@@ -2445,7 +2507,7 @@
           <w:noProof/>
         </w:rPr>
       </w:pPr>
-      <w:hyperlink w:anchor="_Toc163594240" w:history="1">
+      <w:hyperlink w:anchor="_Toc163594734" w:history="1">
         <w:r>
           <w:rPr>
             <w:rStyle w:val="af4"/>
@@ -2472,7 +2534,7 @@
             <w:noProof/>
             <w:webHidden/>
           </w:rPr>
-          <w:instrText xml:space="preserve"> PAGEREF _Toc163594240 \h </w:instrText>
+          <w:instrText xml:space="preserve"> PAGEREF _Toc163594734 \h </w:instrText>
         </w:r>
         <w:r>
           <w:rPr>
@@ -2492,7 +2554,7 @@
             <w:noProof/>
             <w:webHidden/>
           </w:rPr>
-          <w:t>11</w:t>
+          <w:t>12</w:t>
         </w:r>
         <w:r>
           <w:rPr>
@@ -2506,7 +2568,6 @@
     <w:p>
       <w:pPr>
         <w:pStyle w:val="23"/>
-        <w:shd w:val="clear" w:color="auto" w:fill="FFFFFF" w:themeFill="background1"/>
         <w:tabs>
           <w:tab w:val="right" w:leader="underscore" w:pos="9062"/>
         </w:tabs>
@@ -2517,7 +2578,7 @@
           <w:noProof/>
         </w:rPr>
       </w:pPr>
-      <w:hyperlink w:anchor="_Toc163594241" w:history="1">
+      <w:hyperlink w:anchor="_Toc163594735" w:history="1">
         <w:r>
           <w:rPr>
             <w:rStyle w:val="af4"/>
@@ -2544,7 +2605,7 @@
             <w:noProof/>
             <w:webHidden/>
           </w:rPr>
-          <w:instrText xml:space="preserve"> PAGEREF _Toc163594241 \h </w:instrText>
+          <w:instrText xml:space="preserve"> PAGEREF _Toc163594735 \h </w:instrText>
         </w:r>
         <w:r>
           <w:rPr>
@@ -2564,7 +2625,7 @@
             <w:noProof/>
             <w:webHidden/>
           </w:rPr>
-          <w:t>12</w:t>
+          <w:t>13</w:t>
         </w:r>
         <w:r>
           <w:rPr>
@@ -2578,7 +2639,6 @@
     <w:p>
       <w:pPr>
         <w:pStyle w:val="23"/>
-        <w:shd w:val="clear" w:color="auto" w:fill="FFFFFF" w:themeFill="background1"/>
         <w:tabs>
           <w:tab w:val="right" w:leader="underscore" w:pos="9062"/>
         </w:tabs>
@@ -2589,7 +2649,7 @@
           <w:noProof/>
         </w:rPr>
       </w:pPr>
-      <w:hyperlink w:anchor="_Toc163594242" w:history="1">
+      <w:hyperlink w:anchor="_Toc163594736" w:history="1">
         <w:r>
           <w:rPr>
             <w:rStyle w:val="af4"/>
@@ -2616,7 +2676,7 @@
             <w:noProof/>
             <w:webHidden/>
           </w:rPr>
-          <w:instrText xml:space="preserve"> PAGEREF _Toc163594242 \h </w:instrText>
+          <w:instrText xml:space="preserve"> PAGEREF _Toc163594736 \h </w:instrText>
         </w:r>
         <w:r>
           <w:rPr>
@@ -2636,7 +2696,7 @@
             <w:noProof/>
             <w:webHidden/>
           </w:rPr>
-          <w:t>13</w:t>
+          <w:t>14</w:t>
         </w:r>
         <w:r>
           <w:rPr>
@@ -2650,7 +2710,6 @@
     <w:p>
       <w:pPr>
         <w:pStyle w:val="23"/>
-        <w:shd w:val="clear" w:color="auto" w:fill="FFFFFF" w:themeFill="background1"/>
         <w:tabs>
           <w:tab w:val="right" w:leader="underscore" w:pos="9062"/>
         </w:tabs>
@@ -2661,7 +2720,7 @@
           <w:noProof/>
         </w:rPr>
       </w:pPr>
-      <w:hyperlink w:anchor="_Toc163594243" w:history="1">
+      <w:hyperlink w:anchor="_Toc163594737" w:history="1">
         <w:r>
           <w:rPr>
             <w:rStyle w:val="af4"/>
@@ -2688,7 +2747,7 @@
             <w:noProof/>
             <w:webHidden/>
           </w:rPr>
-          <w:instrText xml:space="preserve"> PAGEREF _Toc163594243 \h </w:instrText>
+          <w:instrText xml:space="preserve"> PAGEREF _Toc163594737 \h </w:instrText>
         </w:r>
         <w:r>
           <w:rPr>
@@ -2708,7 +2767,7 @@
             <w:noProof/>
             <w:webHidden/>
           </w:rPr>
-          <w:t>15</w:t>
+          <w:t>16</w:t>
         </w:r>
         <w:r>
           <w:rPr>
@@ -2724,12 +2783,16 @@
         <w:pStyle w:val="11"/>
         <w:rPr>
           <w:rFonts w:eastAsiaTheme="minorEastAsia" w:cstheme="minorBidi"/>
+          <w:b w:val="0"/>
+          <w:bCs w:val="0"/>
+          <w:i w:val="0"/>
+          <w:iCs w:val="0"/>
           <w:noProof/>
           <w:sz w:val="22"/>
           <w:szCs w:val="22"/>
         </w:rPr>
       </w:pPr>
-      <w:hyperlink w:anchor="_Toc163594244" w:history="1">
+      <w:hyperlink w:anchor="_Toc163594738" w:history="1">
         <w:r>
           <w:rPr>
             <w:rStyle w:val="af4"/>
@@ -2756,7 +2819,7 @@
             <w:noProof/>
             <w:webHidden/>
           </w:rPr>
-          <w:instrText xml:space="preserve"> PAGEREF _Toc163594244 \h </w:instrText>
+          <w:instrText xml:space="preserve"> PAGEREF _Toc163594738 \h </w:instrText>
         </w:r>
         <w:r>
           <w:rPr>
@@ -2776,7 +2839,7 @@
             <w:noProof/>
             <w:webHidden/>
           </w:rPr>
-          <w:t>16</w:t>
+          <w:t>17</w:t>
         </w:r>
         <w:r>
           <w:rPr>
@@ -2790,7 +2853,6 @@
     <w:p>
       <w:pPr>
         <w:pStyle w:val="23"/>
-        <w:shd w:val="clear" w:color="auto" w:fill="FFFFFF" w:themeFill="background1"/>
         <w:tabs>
           <w:tab w:val="right" w:leader="underscore" w:pos="9062"/>
         </w:tabs>
@@ -2801,7 +2863,7 @@
           <w:noProof/>
         </w:rPr>
       </w:pPr>
-      <w:hyperlink w:anchor="_Toc163594245" w:history="1">
+      <w:hyperlink w:anchor="_Toc163594739" w:history="1">
         <w:r>
           <w:rPr>
             <w:rStyle w:val="af4"/>
@@ -2828,7 +2890,7 @@
             <w:noProof/>
             <w:webHidden/>
           </w:rPr>
-          <w:instrText xml:space="preserve"> PAGEREF _Toc163594245 \h </w:instrText>
+          <w:instrText xml:space="preserve"> PAGEREF _Toc163594739 \h </w:instrText>
         </w:r>
         <w:r>
           <w:rPr>
@@ -2848,7 +2910,7 @@
             <w:noProof/>
             <w:webHidden/>
           </w:rPr>
-          <w:t>16</w:t>
+          <w:t>17</w:t>
         </w:r>
         <w:r>
           <w:rPr>
@@ -2864,12 +2926,16 @@
         <w:pStyle w:val="11"/>
         <w:rPr>
           <w:rFonts w:eastAsiaTheme="minorEastAsia" w:cstheme="minorBidi"/>
+          <w:b w:val="0"/>
+          <w:bCs w:val="0"/>
+          <w:i w:val="0"/>
+          <w:iCs w:val="0"/>
           <w:noProof/>
           <w:sz w:val="22"/>
           <w:szCs w:val="22"/>
         </w:rPr>
       </w:pPr>
-      <w:hyperlink w:anchor="_Toc163594246" w:history="1">
+      <w:hyperlink w:anchor="_Toc163594740" w:history="1">
         <w:r>
           <w:rPr>
             <w:rStyle w:val="af4"/>
@@ -2896,7 +2962,7 @@
             <w:noProof/>
             <w:webHidden/>
           </w:rPr>
-          <w:instrText xml:space="preserve"> PAGEREF _Toc163594246 \h </w:instrText>
+          <w:instrText xml:space="preserve"> PAGEREF _Toc163594740 \h </w:instrText>
         </w:r>
         <w:r>
           <w:rPr>
@@ -2916,7 +2982,7 @@
             <w:noProof/>
             <w:webHidden/>
           </w:rPr>
-          <w:t>19</w:t>
+          <w:t>20</w:t>
         </w:r>
         <w:r>
           <w:rPr>
@@ -2930,7 +2996,6 @@
     <w:p>
       <w:pPr>
         <w:pStyle w:val="23"/>
-        <w:shd w:val="clear" w:color="auto" w:fill="FFFFFF" w:themeFill="background1"/>
         <w:tabs>
           <w:tab w:val="right" w:leader="underscore" w:pos="9062"/>
         </w:tabs>
@@ -2941,7 +3006,7 @@
           <w:noProof/>
         </w:rPr>
       </w:pPr>
-      <w:hyperlink w:anchor="_Toc163594247" w:history="1">
+      <w:hyperlink w:anchor="_Toc163594741" w:history="1">
         <w:r>
           <w:rPr>
             <w:rStyle w:val="af4"/>
@@ -2968,7 +3033,7 @@
             <w:noProof/>
             <w:webHidden/>
           </w:rPr>
-          <w:instrText xml:space="preserve"> PAGEREF _Toc163594247 \h </w:instrText>
+          <w:instrText xml:space="preserve"> PAGEREF _Toc163594741 \h </w:instrText>
         </w:r>
         <w:r>
           <w:rPr>
@@ -2988,7 +3053,7 @@
             <w:noProof/>
             <w:webHidden/>
           </w:rPr>
-          <w:t>19</w:t>
+          <w:t>20</w:t>
         </w:r>
         <w:r>
           <w:rPr>
@@ -3002,7 +3067,6 @@
     <w:p>
       <w:pPr>
         <w:pStyle w:val="23"/>
-        <w:shd w:val="clear" w:color="auto" w:fill="FFFFFF" w:themeFill="background1"/>
         <w:tabs>
           <w:tab w:val="right" w:leader="underscore" w:pos="9062"/>
         </w:tabs>
@@ -3013,7 +3077,7 @@
           <w:noProof/>
         </w:rPr>
       </w:pPr>
-      <w:hyperlink w:anchor="_Toc163594248" w:history="1">
+      <w:hyperlink w:anchor="_Toc163594742" w:history="1">
         <w:r>
           <w:rPr>
             <w:rStyle w:val="af4"/>
@@ -3040,7 +3104,7 @@
             <w:noProof/>
             <w:webHidden/>
           </w:rPr>
-          <w:instrText xml:space="preserve"> PAGEREF _Toc163594248 \h </w:instrText>
+          <w:instrText xml:space="preserve"> PAGEREF _Toc163594742 \h </w:instrText>
         </w:r>
         <w:r>
           <w:rPr>
@@ -3060,7 +3124,7 @@
             <w:noProof/>
             <w:webHidden/>
           </w:rPr>
-          <w:t>20</w:t>
+          <w:t>21</w:t>
         </w:r>
         <w:r>
           <w:rPr>
@@ -3076,12 +3140,16 @@
         <w:pStyle w:val="11"/>
         <w:rPr>
           <w:rFonts w:eastAsiaTheme="minorEastAsia" w:cstheme="minorBidi"/>
+          <w:b w:val="0"/>
+          <w:bCs w:val="0"/>
+          <w:i w:val="0"/>
+          <w:iCs w:val="0"/>
           <w:noProof/>
           <w:sz w:val="22"/>
           <w:szCs w:val="22"/>
         </w:rPr>
       </w:pPr>
-      <w:hyperlink w:anchor="_Toc163594249" w:history="1">
+      <w:hyperlink w:anchor="_Toc163594743" w:history="1">
         <w:r>
           <w:rPr>
             <w:rStyle w:val="af4"/>
@@ -3108,7 +3176,7 @@
             <w:noProof/>
             <w:webHidden/>
           </w:rPr>
-          <w:instrText xml:space="preserve"> PAGEREF _Toc163594249 \h </w:instrText>
+          <w:instrText xml:space="preserve"> PAGEREF _Toc163594743 \h </w:instrText>
         </w:r>
         <w:r>
           <w:rPr>
@@ -3128,7 +3196,7 @@
             <w:noProof/>
             <w:webHidden/>
           </w:rPr>
-          <w:t>21</w:t>
+          <w:t>22</w:t>
         </w:r>
         <w:r>
           <w:rPr>
@@ -3142,7 +3210,6 @@
     <w:p>
       <w:pPr>
         <w:pStyle w:val="23"/>
-        <w:shd w:val="clear" w:color="auto" w:fill="FFFFFF" w:themeFill="background1"/>
         <w:tabs>
           <w:tab w:val="right" w:leader="underscore" w:pos="9062"/>
         </w:tabs>
@@ -3153,7 +3220,7 @@
           <w:noProof/>
         </w:rPr>
       </w:pPr>
-      <w:hyperlink w:anchor="_Toc163594250" w:history="1">
+      <w:hyperlink w:anchor="_Toc163594744" w:history="1">
         <w:r>
           <w:rPr>
             <w:rStyle w:val="af4"/>
@@ -3180,7 +3247,7 @@
             <w:noProof/>
             <w:webHidden/>
           </w:rPr>
-          <w:instrText xml:space="preserve"> PAGEREF _Toc163594250 \h </w:instrText>
+          <w:instrText xml:space="preserve"> PAGEREF _Toc163594744 \h </w:instrText>
         </w:r>
         <w:r>
           <w:rPr>
@@ -3200,7 +3267,7 @@
             <w:noProof/>
             <w:webHidden/>
           </w:rPr>
-          <w:t>21</w:t>
+          <w:t>22</w:t>
         </w:r>
         <w:r>
           <w:rPr>
@@ -3243,6 +3310,9 @@
         </w:rPr>
         <w:br w:type="page"/>
       </w:r>
+      <w:bookmarkStart w:id="2" w:name="_Toc59551797"/>
+      <w:bookmarkStart w:id="3" w:name="_Toc59551843"/>
+      <w:bookmarkStart w:id="4" w:name="_Toc59551879"/>
     </w:p>
     <w:p>
       <w:pPr>
@@ -3253,32 +3323,234 @@
           <w:szCs w:val="27"/>
         </w:rPr>
       </w:pPr>
-      <w:bookmarkStart w:id="3" w:name="_Toc59551797"/>
-      <w:bookmarkStart w:id="4" w:name="_Toc59551843"/>
-      <w:bookmarkStart w:id="5" w:name="_Toc59551879"/>
-      <w:bookmarkStart w:id="6" w:name="_Toc163594232"/>
+      <w:bookmarkStart w:id="5" w:name="_Toc163594725"/>
+      <w:r>
+        <w:rPr>
+          <w:color w:val="000000"/>
+          <w:szCs w:val="27"/>
+        </w:rPr>
+        <w:lastRenderedPageBreak/>
+        <w:t>Введение</w:t>
+      </w:r>
+      <w:bookmarkEnd w:id="5"/>
+    </w:p>
+    <w:p>
+      <w:pPr>
+        <w:shd w:val="clear" w:color="auto" w:fill="FFFFFF" w:themeFill="background1"/>
+        <w:spacing w:line="360" w:lineRule="auto"/>
+      </w:pPr>
+      <w:r>
+        <w:t xml:space="preserve">Все решения для задач выполнены на ЯП – </w:t>
+      </w:r>
+      <w:r>
+        <w:rPr>
+          <w:lang w:val="en-US"/>
+        </w:rPr>
+        <w:t>python</w:t>
+      </w:r>
+      <w:r>
+        <w:t>.</w:t>
+      </w:r>
+    </w:p>
+    <w:p>
+      <w:pPr>
+        <w:shd w:val="clear" w:color="auto" w:fill="FFFFFF" w:themeFill="background1"/>
+        <w:spacing w:line="360" w:lineRule="auto"/>
+      </w:pPr>
+      <w:r>
+        <w:rPr>
+          <w:lang w:val="en-US"/>
+        </w:rPr>
+        <w:t>Jupiter</w:t>
+      </w:r>
+      <w:r>
+        <w:t>-</w:t>
+      </w:r>
+      <w:r>
+        <w:t>тетрадки прилагаются к отчету.</w:t>
+      </w:r>
+    </w:p>
+    <w:p>
+      <w:pPr>
+        <w:shd w:val="clear" w:color="auto" w:fill="FFFFFF" w:themeFill="background1"/>
+        <w:spacing w:line="360" w:lineRule="auto"/>
+      </w:pPr>
+      <w:r>
+        <w:t xml:space="preserve">Проверить работу кода можно с помощью </w:t>
+      </w:r>
+      <w:proofErr w:type="spellStart"/>
+      <w:r>
+        <w:rPr>
+          <w:lang w:val="en-US"/>
+        </w:rPr>
+        <w:t>Jupyter</w:t>
+      </w:r>
+      <w:proofErr w:type="spellEnd"/>
+      <w:r>
+        <w:t xml:space="preserve"> </w:t>
+      </w:r>
+      <w:r>
+        <w:rPr>
+          <w:lang w:val="en-US"/>
+        </w:rPr>
+        <w:t>Notebook</w:t>
+      </w:r>
+      <w:r>
+        <w:t xml:space="preserve"> или с помощью </w:t>
+      </w:r>
+      <w:proofErr w:type="spellStart"/>
+      <w:r>
+        <w:rPr>
+          <w:lang w:val="en-US"/>
+        </w:rPr>
+        <w:t>GoogleColab</w:t>
+      </w:r>
+      <w:proofErr w:type="spellEnd"/>
+      <w:r>
+        <w:t xml:space="preserve">, </w:t>
+      </w:r>
+      <w:r>
+        <w:t xml:space="preserve">ссылка - </w:t>
+      </w:r>
+      <w:hyperlink r:id="rId10" w:history="1">
+        <w:r>
+          <w:rPr>
+            <w:rStyle w:val="af4"/>
+          </w:rPr>
+          <w:t>https://colab.google/</w:t>
+        </w:r>
+      </w:hyperlink>
+      <w:r>
+        <w:t xml:space="preserve"> </w:t>
+      </w:r>
+    </w:p>
+    <w:p>
+      <w:pPr>
+        <w:shd w:val="clear" w:color="auto" w:fill="FFFFFF" w:themeFill="background1"/>
+        <w:spacing w:line="360" w:lineRule="auto"/>
+        <w:rPr>
+          <w:rFonts w:ascii="Georgia" w:hAnsi="Georgia"/>
+          <w:b/>
+          <w:color w:val="000000"/>
+          <w:sz w:val="28"/>
+          <w:szCs w:val="27"/>
+        </w:rPr>
+      </w:pPr>
+      <w:r>
+        <w:t xml:space="preserve">Ссылка на репозиторий </w:t>
+      </w:r>
+      <w:r>
+        <w:rPr>
+          <w:lang w:val="en-US"/>
+        </w:rPr>
+        <w:t>GitHub</w:t>
+      </w:r>
+      <w:r>
+        <w:t xml:space="preserve"> - </w:t>
+      </w:r>
+      <w:hyperlink r:id="rId11" w:history="1">
+        <w:r>
+          <w:rPr>
+            <w:rStyle w:val="af4"/>
+          </w:rPr>
+          <w:t>https://github.com/ilyushka02/Data-Structure</w:t>
+        </w:r>
+      </w:hyperlink>
+      <w:r>
+        <w:t xml:space="preserve"> </w:t>
+      </w:r>
+    </w:p>
+    <w:p>
+      <w:pPr>
+        <w:widowControl/>
+        <w:autoSpaceDE/>
+        <w:autoSpaceDN/>
+        <w:adjustRightInd/>
+      </w:pPr>
+      <w:r>
+        <w:t xml:space="preserve">Просмотр блок-схем из формата </w:t>
+      </w:r>
+      <w:r>
+        <w:rPr>
+          <w:lang w:val="en-US"/>
+        </w:rPr>
+        <w:t>JSON</w:t>
+      </w:r>
+      <w:r>
+        <w:t xml:space="preserve"> - </w:t>
+      </w:r>
+      <w:hyperlink r:id="rId12" w:history="1">
+        <w:r>
+          <w:rPr>
+            <w:rStyle w:val="af4"/>
+          </w:rPr>
+          <w:t>https://programforyou.ru/block-diagram-redactor</w:t>
+        </w:r>
+      </w:hyperlink>
+    </w:p>
+    <w:p>
+      <w:pPr>
+        <w:widowControl/>
+        <w:autoSpaceDE/>
+        <w:autoSpaceDN/>
+        <w:adjustRightInd/>
+        <w:rPr>
+          <w:bCs/>
+          <w:sz w:val="28"/>
+          <w:szCs w:val="20"/>
+        </w:rPr>
+      </w:pPr>
+      <w:bookmarkStart w:id="6" w:name="_Toc163594726"/>
+    </w:p>
+    <w:p>
+      <w:pPr>
+        <w:widowControl/>
+        <w:autoSpaceDE/>
+        <w:autoSpaceDN/>
+        <w:adjustRightInd/>
+        <w:rPr>
+          <w:b/>
+          <w:sz w:val="28"/>
+          <w:szCs w:val="20"/>
+        </w:rPr>
+      </w:pPr>
+      <w:bookmarkStart w:id="7" w:name="_GoBack"/>
+      <w:bookmarkEnd w:id="7"/>
+      <w:r>
+        <w:br w:type="page"/>
+      </w:r>
+    </w:p>
+    <w:p>
+      <w:pPr>
+        <w:pStyle w:val="1"/>
+        <w:spacing w:line="360" w:lineRule="auto"/>
+        <w:rPr>
+          <w:color w:val="000000"/>
+          <w:szCs w:val="27"/>
+        </w:rPr>
+      </w:pPr>
       <w:r>
         <w:lastRenderedPageBreak/>
         <w:t>Практическое задание 1</w:t>
       </w:r>
+      <w:bookmarkEnd w:id="2"/>
       <w:bookmarkEnd w:id="3"/>
       <w:bookmarkEnd w:id="4"/>
-      <w:bookmarkEnd w:id="5"/>
       <w:bookmarkEnd w:id="6"/>
     </w:p>
     <w:p>
       <w:pPr>
         <w:pStyle w:val="2"/>
       </w:pPr>
-      <w:bookmarkStart w:id="7" w:name="_Toc59551844"/>
-      <w:bookmarkStart w:id="8" w:name="_Toc59551880"/>
-      <w:bookmarkStart w:id="9" w:name="_Toc163594233"/>
+      <w:bookmarkStart w:id="8" w:name="_Toc59551844"/>
+      <w:bookmarkStart w:id="9" w:name="_Toc59551880"/>
+      <w:bookmarkStart w:id="10" w:name="_Toc163594727"/>
       <w:r>
         <w:t>Задание 1</w:t>
       </w:r>
-      <w:bookmarkEnd w:id="7"/>
       <w:bookmarkEnd w:id="8"/>
       <w:bookmarkEnd w:id="9"/>
+      <w:bookmarkEnd w:id="10"/>
       <w:r>
         <w:t xml:space="preserve"> </w:t>
       </w:r>
@@ -3367,7 +3639,7 @@
                     </pic:cNvPicPr>
                   </pic:nvPicPr>
                   <pic:blipFill>
-                    <a:blip r:embed="rId10">
+                    <a:blip r:embed="rId13">
                       <a:extLst>
                         <a:ext uri="{28A0092B-C50C-407E-A947-70E740481C1C}">
                           <a14:useLocalDpi xmlns:a14="http://schemas.microsoft.com/office/drawing/2010/main" val="0"/>
@@ -3453,6 +3725,7 @@
       </w:pPr>
       <w:r>
         <w:rPr>
+          <w:noProof/>
           <w:lang w:val="en-US"/>
         </w:rPr>
         <w:drawing>
@@ -3471,7 +3744,7 @@
                     <pic:cNvPicPr/>
                   </pic:nvPicPr>
                   <pic:blipFill>
-                    <a:blip r:embed="rId11"/>
+                    <a:blip r:embed="rId14"/>
                     <a:stretch>
                       <a:fillRect/>
                     </a:stretch>
@@ -3528,6 +3801,7 @@
       </w:pPr>
       <w:r>
         <w:rPr>
+          <w:noProof/>
           <w:lang w:val="en-US"/>
         </w:rPr>
         <w:drawing>
@@ -3546,7 +3820,7 @@
                     <pic:cNvPicPr/>
                   </pic:nvPicPr>
                   <pic:blipFill rotWithShape="1">
-                    <a:blip r:embed="rId12"/>
+                    <a:blip r:embed="rId15"/>
                     <a:srcRect t="78866"/>
                     <a:stretch/>
                   </pic:blipFill>
@@ -3589,22 +3863,22 @@
           <w:szCs w:val="28"/>
         </w:rPr>
       </w:pPr>
-      <w:bookmarkStart w:id="10" w:name="_Toc59551798"/>
-      <w:bookmarkStart w:id="11" w:name="_Toc59551845"/>
-      <w:bookmarkStart w:id="12" w:name="_Toc59551881"/>
+      <w:bookmarkStart w:id="11" w:name="_Toc59551798"/>
+      <w:bookmarkStart w:id="12" w:name="_Toc59551845"/>
+      <w:bookmarkStart w:id="13" w:name="_Toc59551881"/>
     </w:p>
     <w:p>
       <w:pPr>
         <w:pStyle w:val="2"/>
       </w:pPr>
-      <w:bookmarkStart w:id="13" w:name="_Toc163594234"/>
+      <w:bookmarkStart w:id="14" w:name="_Toc163594728"/>
       <w:r>
         <w:t>Задание 2</w:t>
       </w:r>
-      <w:bookmarkEnd w:id="10"/>
       <w:bookmarkEnd w:id="11"/>
       <w:bookmarkEnd w:id="12"/>
       <w:bookmarkEnd w:id="13"/>
+      <w:bookmarkEnd w:id="14"/>
     </w:p>
     <w:p>
       <w:pPr>
@@ -3725,7 +3999,7 @@
                     </pic:cNvPicPr>
                   </pic:nvPicPr>
                   <pic:blipFill>
-                    <a:blip r:embed="rId13">
+                    <a:blip r:embed="rId16">
                       <a:extLst>
                         <a:ext uri="{28A0092B-C50C-407E-A947-70E740481C1C}">
                           <a14:useLocalDpi xmlns:a14="http://schemas.microsoft.com/office/drawing/2010/main" val="0"/>
@@ -3817,6 +4091,7 @@
       <w:r>
         <w:rPr>
           <w:b/>
+          <w:noProof/>
           <w:color w:val="000000"/>
           <w:sz w:val="28"/>
           <w:szCs w:val="27"/>
@@ -3838,7 +4113,7 @@
                     <pic:cNvPicPr/>
                   </pic:nvPicPr>
                   <pic:blipFill>
-                    <a:blip r:embed="rId14"/>
+                    <a:blip r:embed="rId17"/>
                     <a:stretch>
                       <a:fillRect/>
                     </a:stretch>
@@ -3894,6 +4169,7 @@
       <w:r>
         <w:rPr>
           <w:b/>
+          <w:noProof/>
           <w:color w:val="000000"/>
           <w:sz w:val="28"/>
           <w:szCs w:val="27"/>
@@ -3914,7 +4190,7 @@
                     <pic:cNvPicPr/>
                   </pic:nvPicPr>
                   <pic:blipFill>
-                    <a:blip r:embed="rId15"/>
+                    <a:blip r:embed="rId18"/>
                     <a:stretch>
                       <a:fillRect/>
                     </a:stretch>
@@ -3950,8 +4226,8 @@
           <w:szCs w:val="28"/>
         </w:rPr>
       </w:pPr>
-      <w:bookmarkStart w:id="14" w:name="_Toc59551846"/>
-      <w:bookmarkStart w:id="15" w:name="_Toc59551882"/>
+      <w:bookmarkStart w:id="15" w:name="_Toc59551846"/>
+      <w:bookmarkStart w:id="16" w:name="_Toc59551882"/>
       <w:r>
         <w:br w:type="page"/>
       </w:r>
@@ -3960,14 +4236,14 @@
       <w:pPr>
         <w:pStyle w:val="2"/>
       </w:pPr>
-      <w:bookmarkStart w:id="16" w:name="_Toc163594235"/>
+      <w:bookmarkStart w:id="17" w:name="_Toc163594729"/>
       <w:r>
         <w:lastRenderedPageBreak/>
         <w:t>Задание 3</w:t>
       </w:r>
-      <w:bookmarkEnd w:id="14"/>
       <w:bookmarkEnd w:id="15"/>
       <w:bookmarkEnd w:id="16"/>
+      <w:bookmarkEnd w:id="17"/>
     </w:p>
     <w:p>
       <w:pPr>
@@ -4066,7 +4342,7 @@
                     </pic:cNvPicPr>
                   </pic:nvPicPr>
                   <pic:blipFill>
-                    <a:blip r:embed="rId16">
+                    <a:blip r:embed="rId19">
                       <a:extLst>
                         <a:ext uri="{28A0092B-C50C-407E-A947-70E740481C1C}">
                           <a14:useLocalDpi xmlns:a14="http://schemas.microsoft.com/office/drawing/2010/main" val="0"/>
@@ -4143,6 +4419,7 @@
       <w:r>
         <w:rPr>
           <w:b/>
+          <w:noProof/>
           <w:color w:val="000000"/>
           <w:sz w:val="28"/>
           <w:szCs w:val="27"/>
@@ -4163,7 +4440,7 @@
                     <pic:cNvPicPr/>
                   </pic:nvPicPr>
                   <pic:blipFill>
-                    <a:blip r:embed="rId17"/>
+                    <a:blip r:embed="rId20"/>
                     <a:stretch>
                       <a:fillRect/>
                     </a:stretch>
@@ -4219,6 +4496,7 @@
       <w:r>
         <w:rPr>
           <w:b/>
+          <w:noProof/>
           <w:color w:val="000000"/>
           <w:sz w:val="28"/>
           <w:szCs w:val="27"/>
@@ -4239,7 +4517,7 @@
                     <pic:cNvPicPr/>
                   </pic:nvPicPr>
                   <pic:blipFill>
-                    <a:blip r:embed="rId18"/>
+                    <a:blip r:embed="rId21"/>
                     <a:stretch>
                       <a:fillRect/>
                     </a:stretch>
@@ -4292,10 +4570,10 @@
           <w:szCs w:val="27"/>
         </w:rPr>
       </w:pPr>
-      <w:bookmarkStart w:id="17" w:name="_Toc59551799"/>
-      <w:bookmarkStart w:id="18" w:name="_Toc59551847"/>
-      <w:bookmarkStart w:id="19" w:name="_Toc59551883"/>
-      <w:bookmarkStart w:id="20" w:name="_Toc163594236"/>
+      <w:bookmarkStart w:id="18" w:name="_Toc59551799"/>
+      <w:bookmarkStart w:id="19" w:name="_Toc59551847"/>
+      <w:bookmarkStart w:id="20" w:name="_Toc59551883"/>
+      <w:bookmarkStart w:id="21" w:name="_Toc163594730"/>
       <w:r>
         <w:lastRenderedPageBreak/>
         <w:t xml:space="preserve">Практическое задание </w:t>
@@ -4303,23 +4581,23 @@
       <w:r>
         <w:t>2</w:t>
       </w:r>
-      <w:bookmarkEnd w:id="17"/>
       <w:bookmarkEnd w:id="18"/>
       <w:bookmarkEnd w:id="19"/>
       <w:bookmarkEnd w:id="20"/>
+      <w:bookmarkEnd w:id="21"/>
     </w:p>
     <w:p>
       <w:pPr>
         <w:pStyle w:val="2"/>
       </w:pPr>
-      <w:bookmarkStart w:id="21" w:name="_Toc163594237"/>
+      <w:bookmarkStart w:id="22" w:name="_Toc163594731"/>
       <w:r>
         <w:t xml:space="preserve">Задание </w:t>
       </w:r>
       <w:r>
         <w:t>1</w:t>
       </w:r>
-      <w:bookmarkEnd w:id="21"/>
+      <w:bookmarkEnd w:id="22"/>
     </w:p>
     <w:p>
       <w:pPr>
@@ -4357,6 +4635,9 @@
     </w:p>
     <w:p>
       <w:r>
+        <w:rPr>
+          <w:noProof/>
+        </w:rPr>
         <w:drawing>
           <wp:inline distT="0" distB="0" distL="0" distR="0" wp14:anchorId="66084986" wp14:editId="7D8C7FBD">
             <wp:extent cx="5760720" cy="2260600"/>
@@ -4373,7 +4654,7 @@
                     <pic:cNvPicPr/>
                   </pic:nvPicPr>
                   <pic:blipFill rotWithShape="1">
-                    <a:blip r:embed="rId19"/>
+                    <a:blip r:embed="rId22"/>
                     <a:srcRect b="10821"/>
                     <a:stretch/>
                   </pic:blipFill>
@@ -4430,6 +4711,9 @@
         <w:adjustRightInd/>
       </w:pPr>
       <w:r>
+        <w:rPr>
+          <w:noProof/>
+        </w:rPr>
         <w:drawing>
           <wp:inline distT="0" distB="0" distL="0" distR="0" wp14:anchorId="71CD941F" wp14:editId="1C84848A">
             <wp:extent cx="5760720" cy="241300"/>
@@ -4446,7 +4730,7 @@
                     <pic:cNvPicPr/>
                   </pic:nvPicPr>
                   <pic:blipFill rotWithShape="1">
-                    <a:blip r:embed="rId19"/>
+                    <a:blip r:embed="rId22"/>
                     <a:srcRect t="88428" b="2053"/>
                     <a:stretch/>
                   </pic:blipFill>
@@ -4502,7 +4786,7 @@
       <w:pPr>
         <w:pStyle w:val="2"/>
       </w:pPr>
-      <w:bookmarkStart w:id="22" w:name="_Toc163594238"/>
+      <w:bookmarkStart w:id="23" w:name="_Toc163594732"/>
       <w:r>
         <w:lastRenderedPageBreak/>
         <w:t xml:space="preserve">Задание </w:t>
@@ -4519,7 +4803,7 @@
       <w:r>
         <w:t>)</w:t>
       </w:r>
-      <w:bookmarkEnd w:id="22"/>
+      <w:bookmarkEnd w:id="23"/>
     </w:p>
     <w:p>
       <w:r>
@@ -4554,264 +4838,14 @@
     </w:p>
     <w:p>
       <w:r>
+        <w:rPr>
+          <w:noProof/>
+        </w:rPr>
         <w:drawing>
           <wp:inline distT="0" distB="0" distL="0" distR="0" wp14:anchorId="23DE9DB2" wp14:editId="223A7A5B">
             <wp:extent cx="5760720" cy="2652395"/>
             <wp:effectExtent l="0" t="0" r="0" b="0"/>
             <wp:docPr id="25" name="Рисунок 25"/>
-            <wp:cNvGraphicFramePr>
-              <a:graphicFrameLocks xmlns:a="http://schemas.openxmlformats.org/drawingml/2006/main" noChangeAspect="1"/>
-            </wp:cNvGraphicFramePr>
-            <a:graphic xmlns:a="http://schemas.openxmlformats.org/drawingml/2006/main">
-              <a:graphicData uri="http://schemas.openxmlformats.org/drawingml/2006/picture">
-                <pic:pic xmlns:pic="http://schemas.openxmlformats.org/drawingml/2006/picture">
-                  <pic:nvPicPr>
-                    <pic:cNvPr id="1" name=""/>
-                    <pic:cNvPicPr/>
-                  </pic:nvPicPr>
-                  <pic:blipFill>
-                    <a:blip r:embed="rId20"/>
-                    <a:stretch>
-                      <a:fillRect/>
-                    </a:stretch>
-                  </pic:blipFill>
-                  <pic:spPr>
-                    <a:xfrm>
-                      <a:off x="0" y="0"/>
-                      <a:ext cx="5760720" cy="2652395"/>
-                    </a:xfrm>
-                    <a:prstGeom prst="rect">
-                      <a:avLst/>
-                    </a:prstGeom>
-                  </pic:spPr>
-                </pic:pic>
-              </a:graphicData>
-            </a:graphic>
-          </wp:inline>
-        </w:drawing>
-      </w:r>
-    </w:p>
-    <w:p>
-      <w:pPr>
-        <w:spacing w:line="360" w:lineRule="auto"/>
-        <w:jc w:val="center"/>
-        <w:rPr>
-          <w:b/>
-          <w:color w:val="000000"/>
-          <w:sz w:val="28"/>
-          <w:szCs w:val="27"/>
-        </w:rPr>
-      </w:pPr>
-      <w:r>
-        <w:rPr>
-          <w:b/>
-          <w:color w:val="000000"/>
-          <w:sz w:val="28"/>
-          <w:szCs w:val="27"/>
-        </w:rPr>
-        <w:t>Вывод результатов на экран</w:t>
-      </w:r>
-    </w:p>
-    <w:p>
-      <w:pPr>
-        <w:widowControl/>
-        <w:autoSpaceDE/>
-        <w:autoSpaceDN/>
-        <w:adjustRightInd/>
-        <w:jc w:val="center"/>
-        <w:rPr>
-          <w:rFonts w:cs="Arial"/>
-          <w:b/>
-          <w:bCs/>
-          <w:iCs/>
-          <w:sz w:val="28"/>
-          <w:szCs w:val="28"/>
-        </w:rPr>
-      </w:pPr>
-      <w:r>
-        <w:drawing>
-          <wp:inline distT="0" distB="0" distL="0" distR="0" wp14:anchorId="43362911" wp14:editId="0FD23BF5">
-            <wp:extent cx="1648055" cy="1114581"/>
-            <wp:effectExtent l="0" t="0" r="0" b="9525"/>
-            <wp:docPr id="26" name="Рисунок 26"/>
-            <wp:cNvGraphicFramePr>
-              <a:graphicFrameLocks xmlns:a="http://schemas.openxmlformats.org/drawingml/2006/main" noChangeAspect="1"/>
-            </wp:cNvGraphicFramePr>
-            <a:graphic xmlns:a="http://schemas.openxmlformats.org/drawingml/2006/main">
-              <a:graphicData uri="http://schemas.openxmlformats.org/drawingml/2006/picture">
-                <pic:pic xmlns:pic="http://schemas.openxmlformats.org/drawingml/2006/picture">
-                  <pic:nvPicPr>
-                    <pic:cNvPr id="1" name=""/>
-                    <pic:cNvPicPr/>
-                  </pic:nvPicPr>
-                  <pic:blipFill>
-                    <a:blip r:embed="rId21"/>
-                    <a:stretch>
-                      <a:fillRect/>
-                    </a:stretch>
-                  </pic:blipFill>
-                  <pic:spPr>
-                    <a:xfrm>
-                      <a:off x="0" y="0"/>
-                      <a:ext cx="1648055" cy="1114581"/>
-                    </a:xfrm>
-                    <a:prstGeom prst="rect">
-                      <a:avLst/>
-                    </a:prstGeom>
-                  </pic:spPr>
-                </pic:pic>
-              </a:graphicData>
-            </a:graphic>
-          </wp:inline>
-        </w:drawing>
-      </w:r>
-    </w:p>
-    <w:p>
-      <w:pPr>
-        <w:widowControl/>
-        <w:autoSpaceDE/>
-        <w:autoSpaceDN/>
-        <w:adjustRightInd/>
-        <w:jc w:val="center"/>
-        <w:rPr>
-          <w:rFonts w:cs="Arial"/>
-          <w:b/>
-          <w:bCs/>
-          <w:iCs/>
-          <w:sz w:val="28"/>
-          <w:szCs w:val="28"/>
-        </w:rPr>
-      </w:pPr>
-    </w:p>
-    <w:p>
-      <w:pPr>
-        <w:pStyle w:val="2"/>
-      </w:pPr>
-      <w:bookmarkStart w:id="23" w:name="_Toc163594239"/>
-      <w:r>
-        <w:t xml:space="preserve">Задание </w:t>
-      </w:r>
-      <w:r>
-        <w:t>3</w:t>
-      </w:r>
-      <w:r>
-        <w:t xml:space="preserve"> (</w:t>
-      </w:r>
-      <w:r>
-        <w:t>Вариант 8</w:t>
-      </w:r>
-      <w:r>
-        <w:t>)</w:t>
-      </w:r>
-      <w:bookmarkEnd w:id="23"/>
-    </w:p>
-    <w:p>
-      <w:r>
-        <w:t xml:space="preserve">Дан массив </w:t>
-      </w:r>
-      <w:proofErr w:type="gramStart"/>
-      <w:r>
-        <w:t>A(</w:t>
-      </w:r>
-      <w:proofErr w:type="gramEnd"/>
-      <w:r>
-        <w:t>20). Определить, сколько его элементов с номерами 1, 2, 4, 8, 16 имеют значение меньше, чем 0.25.</w:t>
-      </w:r>
-    </w:p>
-    <w:p>
-      <w:pPr>
-        <w:spacing w:line="360" w:lineRule="auto"/>
-        <w:jc w:val="center"/>
-        <w:rPr>
-          <w:b/>
-          <w:color w:val="000000"/>
-          <w:sz w:val="28"/>
-          <w:szCs w:val="27"/>
-        </w:rPr>
-      </w:pPr>
-      <w:r>
-        <w:rPr>
-          <w:b/>
-          <w:color w:val="000000"/>
-          <w:sz w:val="28"/>
-          <w:szCs w:val="27"/>
-        </w:rPr>
-        <w:t>Программа</w:t>
-      </w:r>
-    </w:p>
-    <w:p>
-      <w:r>
-        <w:drawing>
-          <wp:inline distT="0" distB="0" distL="0" distR="0" wp14:anchorId="35AD381C" wp14:editId="7F9D3D0A">
-            <wp:extent cx="5760720" cy="1400810"/>
-            <wp:effectExtent l="0" t="0" r="0" b="8890"/>
-            <wp:docPr id="27" name="Рисунок 27"/>
-            <wp:cNvGraphicFramePr>
-              <a:graphicFrameLocks xmlns:a="http://schemas.openxmlformats.org/drawingml/2006/main" noChangeAspect="1"/>
-            </wp:cNvGraphicFramePr>
-            <a:graphic xmlns:a="http://schemas.openxmlformats.org/drawingml/2006/main">
-              <a:graphicData uri="http://schemas.openxmlformats.org/drawingml/2006/picture">
-                <pic:pic xmlns:pic="http://schemas.openxmlformats.org/drawingml/2006/picture">
-                  <pic:nvPicPr>
-                    <pic:cNvPr id="1" name=""/>
-                    <pic:cNvPicPr/>
-                  </pic:nvPicPr>
-                  <pic:blipFill>
-                    <a:blip r:embed="rId22"/>
-                    <a:stretch>
-                      <a:fillRect/>
-                    </a:stretch>
-                  </pic:blipFill>
-                  <pic:spPr>
-                    <a:xfrm>
-                      <a:off x="0" y="0"/>
-                      <a:ext cx="5760720" cy="1400810"/>
-                    </a:xfrm>
-                    <a:prstGeom prst="rect">
-                      <a:avLst/>
-                    </a:prstGeom>
-                  </pic:spPr>
-                </pic:pic>
-              </a:graphicData>
-            </a:graphic>
-          </wp:inline>
-        </w:drawing>
-      </w:r>
-    </w:p>
-    <w:p>
-      <w:pPr>
-        <w:spacing w:line="360" w:lineRule="auto"/>
-        <w:jc w:val="center"/>
-        <w:rPr>
-          <w:b/>
-          <w:color w:val="000000"/>
-          <w:sz w:val="28"/>
-          <w:szCs w:val="27"/>
-        </w:rPr>
-      </w:pPr>
-      <w:r>
-        <w:rPr>
-          <w:b/>
-          <w:color w:val="000000"/>
-          <w:sz w:val="28"/>
-          <w:szCs w:val="27"/>
-        </w:rPr>
-        <w:t>Вывод результатов на экран</w:t>
-      </w:r>
-    </w:p>
-    <w:p>
-      <w:pPr>
-        <w:widowControl/>
-        <w:autoSpaceDE/>
-        <w:autoSpaceDN/>
-        <w:adjustRightInd/>
-      </w:pPr>
-      <w:r>
-        <w:drawing>
-          <wp:inline distT="0" distB="0" distL="0" distR="0" wp14:anchorId="51ECDF2C" wp14:editId="7EFFA643">
-            <wp:extent cx="5760720" cy="245110"/>
-            <wp:effectExtent l="0" t="0" r="0" b="2540"/>
-            <wp:docPr id="28" name="Рисунок 28"/>
             <wp:cNvGraphicFramePr>
               <a:graphicFrameLocks xmlns:a="http://schemas.openxmlformats.org/drawingml/2006/main" noChangeAspect="1"/>
             </wp:cNvGraphicFramePr>
@@ -4831,7 +4865,7 @@
                   <pic:spPr>
                     <a:xfrm>
                       <a:off x="0" y="0"/>
-                      <a:ext cx="5760720" cy="245110"/>
+                      <a:ext cx="5760720" cy="2652395"/>
                     </a:xfrm>
                     <a:prstGeom prst="rect">
                       <a:avLst/>
@@ -4843,45 +4877,6 @@
           </wp:inline>
         </w:drawing>
       </w:r>
-      <w:r>
-        <w:br w:type="page"/>
-      </w:r>
-    </w:p>
-    <w:p>
-      <w:pPr>
-        <w:pStyle w:val="2"/>
-      </w:pPr>
-      <w:bookmarkStart w:id="24" w:name="_Toc163594240"/>
-      <w:r>
-        <w:lastRenderedPageBreak/>
-        <w:t xml:space="preserve">Задание </w:t>
-      </w:r>
-      <w:r>
-        <w:t>4</w:t>
-      </w:r>
-      <w:r>
-        <w:t xml:space="preserve"> (</w:t>
-      </w:r>
-      <w:r>
-        <w:t>Вариант 8</w:t>
-      </w:r>
-      <w:r>
-        <w:t>)</w:t>
-      </w:r>
-      <w:bookmarkEnd w:id="24"/>
-    </w:p>
-    <w:p>
-      <w:r>
-        <w:t xml:space="preserve">Дана матрица </w:t>
-      </w:r>
-      <w:proofErr w:type="gramStart"/>
-      <w:r>
-        <w:t>B(</w:t>
-      </w:r>
-      <w:proofErr w:type="gramEnd"/>
-      <w:r>
-        <w:t>4,4). Среди элементов главной диагонали найти наименьший, вывести его, и, если он меньше некоторого числа K, то ко всем элементам строки, в которой расположен наименьший элемент, прибавить 1.</w:t>
-      </w:r>
     </w:p>
     <w:p>
       <w:pPr>
@@ -4901,16 +4896,34 @@
           <w:sz w:val="28"/>
           <w:szCs w:val="27"/>
         </w:rPr>
-        <w:t>Программа</w:t>
-      </w:r>
-    </w:p>
-    <w:p>
-      <w:r>
+        <w:t>Вывод результатов на экран</w:t>
+      </w:r>
+    </w:p>
+    <w:p>
+      <w:pPr>
+        <w:widowControl/>
+        <w:autoSpaceDE/>
+        <w:autoSpaceDN/>
+        <w:adjustRightInd/>
+        <w:jc w:val="center"/>
+        <w:rPr>
+          <w:rFonts w:cs="Arial"/>
+          <w:b/>
+          <w:bCs/>
+          <w:iCs/>
+          <w:sz w:val="28"/>
+          <w:szCs w:val="28"/>
+        </w:rPr>
+      </w:pPr>
+      <w:r>
+        <w:rPr>
+          <w:noProof/>
+        </w:rPr>
         <w:drawing>
-          <wp:inline distT="0" distB="0" distL="0" distR="0" wp14:anchorId="011C8D04" wp14:editId="468C5BF8">
-            <wp:extent cx="5760720" cy="5504180"/>
-            <wp:effectExtent l="0" t="0" r="0" b="1270"/>
-            <wp:docPr id="29" name="Рисунок 29"/>
+          <wp:inline distT="0" distB="0" distL="0" distR="0" wp14:anchorId="43362911" wp14:editId="0FD23BF5">
+            <wp:extent cx="1648055" cy="1114581"/>
+            <wp:effectExtent l="0" t="0" r="0" b="9525"/>
+            <wp:docPr id="26" name="Рисунок 26"/>
             <wp:cNvGraphicFramePr>
               <a:graphicFrameLocks xmlns:a="http://schemas.openxmlformats.org/drawingml/2006/main" noChangeAspect="1"/>
             </wp:cNvGraphicFramePr>
@@ -4930,7 +4943,7 @@
                   <pic:spPr>
                     <a:xfrm>
                       <a:off x="0" y="0"/>
-                      <a:ext cx="5760720" cy="5504180"/>
+                      <a:ext cx="1648055" cy="1114581"/>
                     </a:xfrm>
                     <a:prstGeom prst="rect">
                       <a:avLst/>
@@ -4945,6 +4958,58 @@
     </w:p>
     <w:p>
       <w:pPr>
+        <w:widowControl/>
+        <w:autoSpaceDE/>
+        <w:autoSpaceDN/>
+        <w:adjustRightInd/>
+        <w:jc w:val="center"/>
+        <w:rPr>
+          <w:rFonts w:cs="Arial"/>
+          <w:b/>
+          <w:bCs/>
+          <w:iCs/>
+          <w:sz w:val="28"/>
+          <w:szCs w:val="28"/>
+        </w:rPr>
+      </w:pPr>
+    </w:p>
+    <w:p>
+      <w:pPr>
+        <w:pStyle w:val="2"/>
+      </w:pPr>
+      <w:bookmarkStart w:id="24" w:name="_Toc163594733"/>
+      <w:r>
+        <w:t xml:space="preserve">Задание </w:t>
+      </w:r>
+      <w:r>
+        <w:t>3</w:t>
+      </w:r>
+      <w:r>
+        <w:t xml:space="preserve"> (</w:t>
+      </w:r>
+      <w:r>
+        <w:t>Вариант 8</w:t>
+      </w:r>
+      <w:r>
+        <w:t>)</w:t>
+      </w:r>
+      <w:bookmarkEnd w:id="24"/>
+    </w:p>
+    <w:p>
+      <w:r>
+        <w:t xml:space="preserve">Дан массив </w:t>
+      </w:r>
+      <w:proofErr w:type="gramStart"/>
+      <w:r>
+        <w:t>A(</w:t>
+      </w:r>
+      <w:proofErr w:type="gramEnd"/>
+      <w:r>
+        <w:t>20). Определить, сколько его элементов с номерами 1, 2, 4, 8, 16 имеют значение меньше, чем 0.25.</w:t>
+      </w:r>
+    </w:p>
+    <w:p>
+      <w:pPr>
         <w:spacing w:line="360" w:lineRule="auto"/>
         <w:jc w:val="center"/>
         <w:rPr>
@@ -4961,19 +5026,19 @@
           <w:sz w:val="28"/>
           <w:szCs w:val="27"/>
         </w:rPr>
-        <w:t>Вывод результатов на экран</w:t>
-      </w:r>
-    </w:p>
-    <w:p>
-      <w:pPr>
-        <w:jc w:val="center"/>
-      </w:pPr>
-      <w:r>
+        <w:t>Программа</w:t>
+      </w:r>
+    </w:p>
+    <w:p>
+      <w:r>
+        <w:rPr>
+          <w:noProof/>
+        </w:rPr>
         <w:drawing>
-          <wp:inline distT="0" distB="0" distL="0" distR="0" wp14:anchorId="5D0D2FC7" wp14:editId="68510E19">
-            <wp:extent cx="1815830" cy="1524000"/>
-            <wp:effectExtent l="0" t="0" r="0" b="0"/>
-            <wp:docPr id="30" name="Рисунок 30"/>
+          <wp:inline distT="0" distB="0" distL="0" distR="0" wp14:anchorId="35AD381C" wp14:editId="7F9D3D0A">
+            <wp:extent cx="5760720" cy="1400810"/>
+            <wp:effectExtent l="0" t="0" r="0" b="8890"/>
+            <wp:docPr id="27" name="Рисунок 27"/>
             <wp:cNvGraphicFramePr>
               <a:graphicFrameLocks xmlns:a="http://schemas.openxmlformats.org/drawingml/2006/main" noChangeAspect="1"/>
             </wp:cNvGraphicFramePr>
@@ -4993,7 +5058,7 @@
                   <pic:spPr>
                     <a:xfrm>
                       <a:off x="0" y="0"/>
-                      <a:ext cx="1824692" cy="1531438"/>
+                      <a:ext cx="5760720" cy="1400810"/>
                     </a:xfrm>
                     <a:prstGeom prst="rect">
                       <a:avLst/>
@@ -5008,82 +5073,41 @@
     </w:p>
     <w:p>
       <w:pPr>
+        <w:spacing w:line="360" w:lineRule="auto"/>
+        <w:jc w:val="center"/>
+        <w:rPr>
+          <w:b/>
+          <w:color w:val="000000"/>
+          <w:sz w:val="28"/>
+          <w:szCs w:val="27"/>
+        </w:rPr>
+      </w:pPr>
+      <w:r>
+        <w:rPr>
+          <w:b/>
+          <w:color w:val="000000"/>
+          <w:sz w:val="28"/>
+          <w:szCs w:val="27"/>
+        </w:rPr>
+        <w:t>Вывод результатов на экран</w:t>
+      </w:r>
+    </w:p>
+    <w:p>
+      <w:pPr>
         <w:widowControl/>
         <w:autoSpaceDE/>
         <w:autoSpaceDN/>
         <w:adjustRightInd/>
       </w:pPr>
       <w:r>
-        <w:br w:type="page"/>
-      </w:r>
-    </w:p>
-    <w:p/>
-    <w:p>
-      <w:pPr>
-        <w:pStyle w:val="2"/>
-      </w:pPr>
-      <w:bookmarkStart w:id="25" w:name="_Toc163594241"/>
-      <w:r>
-        <w:t xml:space="preserve">Задание </w:t>
-      </w:r>
-      <w:r>
-        <w:t>5</w:t>
-      </w:r>
-      <w:r>
-        <w:t xml:space="preserve"> (</w:t>
-      </w:r>
-      <w:r>
-        <w:t>Вариант 8</w:t>
-      </w:r>
-      <w:r>
-        <w:t>)</w:t>
-      </w:r>
-      <w:bookmarkEnd w:id="25"/>
-    </w:p>
-    <w:p>
-      <w:r>
-        <w:t xml:space="preserve">Из массивов </w:t>
-      </w:r>
-      <w:proofErr w:type="gramStart"/>
-      <w:r>
-        <w:t>X(</w:t>
-      </w:r>
-      <w:proofErr w:type="gramEnd"/>
-      <w:r>
-        <w:t>15) и Y(10) построить матрицу A(5,5) таким образом, чтобы элементы массива X были расположены на главной диагонали и выше ее</w:t>
-      </w:r>
-    </w:p>
-    <w:p>
-      <w:pPr>
-        <w:spacing w:line="360" w:lineRule="auto"/>
-        <w:jc w:val="center"/>
-        <w:rPr>
-          <w:b/>
-          <w:color w:val="000000"/>
-          <w:sz w:val="28"/>
-          <w:szCs w:val="27"/>
-        </w:rPr>
-      </w:pPr>
-      <w:r>
-        <w:rPr>
-          <w:b/>
-          <w:color w:val="000000"/>
-          <w:sz w:val="28"/>
-          <w:szCs w:val="27"/>
-        </w:rPr>
-        <w:t>Программа</w:t>
-      </w:r>
-    </w:p>
-    <w:p>
-      <w:pPr>
-        <w:jc w:val="center"/>
-      </w:pPr>
-      <w:r>
+        <w:rPr>
+          <w:noProof/>
+        </w:rPr>
         <w:drawing>
-          <wp:inline distT="0" distB="0" distL="0" distR="0" wp14:anchorId="1543327B" wp14:editId="4C2F267C">
-            <wp:extent cx="5760720" cy="3667125"/>
-            <wp:effectExtent l="0" t="0" r="0" b="9525"/>
-            <wp:docPr id="31" name="Рисунок 31"/>
+          <wp:inline distT="0" distB="0" distL="0" distR="0" wp14:anchorId="51ECDF2C" wp14:editId="7EFFA643">
+            <wp:extent cx="5760720" cy="245110"/>
+            <wp:effectExtent l="0" t="0" r="0" b="2540"/>
+            <wp:docPr id="28" name="Рисунок 28"/>
             <wp:cNvGraphicFramePr>
               <a:graphicFrameLocks xmlns:a="http://schemas.openxmlformats.org/drawingml/2006/main" noChangeAspect="1"/>
             </wp:cNvGraphicFramePr>
@@ -5103,7 +5127,7 @@
                   <pic:spPr>
                     <a:xfrm>
                       <a:off x="0" y="0"/>
-                      <a:ext cx="5760720" cy="3667125"/>
+                      <a:ext cx="5760720" cy="245110"/>
                     </a:xfrm>
                     <a:prstGeom prst="rect">
                       <a:avLst/>
@@ -5115,6 +5139,45 @@
           </wp:inline>
         </w:drawing>
       </w:r>
+      <w:r>
+        <w:br w:type="page"/>
+      </w:r>
+    </w:p>
+    <w:p>
+      <w:pPr>
+        <w:pStyle w:val="2"/>
+      </w:pPr>
+      <w:bookmarkStart w:id="25" w:name="_Toc163594734"/>
+      <w:r>
+        <w:lastRenderedPageBreak/>
+        <w:t xml:space="preserve">Задание </w:t>
+      </w:r>
+      <w:r>
+        <w:t>4</w:t>
+      </w:r>
+      <w:r>
+        <w:t xml:space="preserve"> (</w:t>
+      </w:r>
+      <w:r>
+        <w:t>Вариант 8</w:t>
+      </w:r>
+      <w:r>
+        <w:t>)</w:t>
+      </w:r>
+      <w:bookmarkEnd w:id="25"/>
+    </w:p>
+    <w:p>
+      <w:r>
+        <w:t xml:space="preserve">Дана матрица </w:t>
+      </w:r>
+      <w:proofErr w:type="gramStart"/>
+      <w:r>
+        <w:t>B(</w:t>
+      </w:r>
+      <w:proofErr w:type="gramEnd"/>
+      <w:r>
+        <w:t>4,4). Среди элементов главной диагонали найти наименьший, вывести его, и, если он меньше некоторого числа K, то ко всем элементам строки, в которой расположен наименьший элемент, прибавить 1.</w:t>
+      </w:r>
     </w:p>
     <w:p>
       <w:pPr>
@@ -5134,23 +5197,19 @@
           <w:sz w:val="28"/>
           <w:szCs w:val="27"/>
         </w:rPr>
-        <w:t>Вывод результатов на экран</w:t>
-      </w:r>
-    </w:p>
-    <w:p>
-      <w:pPr>
-        <w:widowControl/>
-        <w:autoSpaceDE/>
-        <w:autoSpaceDN/>
-        <w:adjustRightInd/>
-        <w:jc w:val="center"/>
-      </w:pPr>
-      <w:r>
+        <w:t>Программа</w:t>
+      </w:r>
+    </w:p>
+    <w:p>
+      <w:r>
+        <w:rPr>
+          <w:noProof/>
+        </w:rPr>
         <w:drawing>
-          <wp:inline distT="0" distB="0" distL="0" distR="0" wp14:anchorId="055FEF69" wp14:editId="4C704983">
-            <wp:extent cx="1752845" cy="1105054"/>
-            <wp:effectExtent l="0" t="0" r="0" b="0"/>
-            <wp:docPr id="32" name="Рисунок 32"/>
+          <wp:inline distT="0" distB="0" distL="0" distR="0" wp14:anchorId="011C8D04" wp14:editId="468C5BF8">
+            <wp:extent cx="5760720" cy="5504180"/>
+            <wp:effectExtent l="0" t="0" r="0" b="1270"/>
+            <wp:docPr id="29" name="Рисунок 29"/>
             <wp:cNvGraphicFramePr>
               <a:graphicFrameLocks xmlns:a="http://schemas.openxmlformats.org/drawingml/2006/main" noChangeAspect="1"/>
             </wp:cNvGraphicFramePr>
@@ -5170,6 +5229,255 @@
                   <pic:spPr>
                     <a:xfrm>
                       <a:off x="0" y="0"/>
+                      <a:ext cx="5760720" cy="5504180"/>
+                    </a:xfrm>
+                    <a:prstGeom prst="rect">
+                      <a:avLst/>
+                    </a:prstGeom>
+                  </pic:spPr>
+                </pic:pic>
+              </a:graphicData>
+            </a:graphic>
+          </wp:inline>
+        </w:drawing>
+      </w:r>
+    </w:p>
+    <w:p>
+      <w:pPr>
+        <w:spacing w:line="360" w:lineRule="auto"/>
+        <w:jc w:val="center"/>
+        <w:rPr>
+          <w:b/>
+          <w:color w:val="000000"/>
+          <w:sz w:val="28"/>
+          <w:szCs w:val="27"/>
+        </w:rPr>
+      </w:pPr>
+      <w:r>
+        <w:rPr>
+          <w:b/>
+          <w:color w:val="000000"/>
+          <w:sz w:val="28"/>
+          <w:szCs w:val="27"/>
+        </w:rPr>
+        <w:t>Вывод результатов на экран</w:t>
+      </w:r>
+    </w:p>
+    <w:p>
+      <w:pPr>
+        <w:jc w:val="center"/>
+      </w:pPr>
+      <w:r>
+        <w:rPr>
+          <w:noProof/>
+        </w:rPr>
+        <w:drawing>
+          <wp:inline distT="0" distB="0" distL="0" distR="0" wp14:anchorId="5D0D2FC7" wp14:editId="68510E19">
+            <wp:extent cx="1815830" cy="1524000"/>
+            <wp:effectExtent l="0" t="0" r="0" b="0"/>
+            <wp:docPr id="30" name="Рисунок 30"/>
+            <wp:cNvGraphicFramePr>
+              <a:graphicFrameLocks xmlns:a="http://schemas.openxmlformats.org/drawingml/2006/main" noChangeAspect="1"/>
+            </wp:cNvGraphicFramePr>
+            <a:graphic xmlns:a="http://schemas.openxmlformats.org/drawingml/2006/main">
+              <a:graphicData uri="http://schemas.openxmlformats.org/drawingml/2006/picture">
+                <pic:pic xmlns:pic="http://schemas.openxmlformats.org/drawingml/2006/picture">
+                  <pic:nvPicPr>
+                    <pic:cNvPr id="1" name=""/>
+                    <pic:cNvPicPr/>
+                  </pic:nvPicPr>
+                  <pic:blipFill>
+                    <a:blip r:embed="rId28"/>
+                    <a:stretch>
+                      <a:fillRect/>
+                    </a:stretch>
+                  </pic:blipFill>
+                  <pic:spPr>
+                    <a:xfrm>
+                      <a:off x="0" y="0"/>
+                      <a:ext cx="1824692" cy="1531438"/>
+                    </a:xfrm>
+                    <a:prstGeom prst="rect">
+                      <a:avLst/>
+                    </a:prstGeom>
+                  </pic:spPr>
+                </pic:pic>
+              </a:graphicData>
+            </a:graphic>
+          </wp:inline>
+        </w:drawing>
+      </w:r>
+    </w:p>
+    <w:p>
+      <w:pPr>
+        <w:widowControl/>
+        <w:autoSpaceDE/>
+        <w:autoSpaceDN/>
+        <w:adjustRightInd/>
+      </w:pPr>
+      <w:r>
+        <w:br w:type="page"/>
+      </w:r>
+    </w:p>
+    <w:p/>
+    <w:p>
+      <w:pPr>
+        <w:pStyle w:val="2"/>
+      </w:pPr>
+      <w:bookmarkStart w:id="26" w:name="_Toc163594735"/>
+      <w:r>
+        <w:t xml:space="preserve">Задание </w:t>
+      </w:r>
+      <w:r>
+        <w:t>5</w:t>
+      </w:r>
+      <w:r>
+        <w:t xml:space="preserve"> (</w:t>
+      </w:r>
+      <w:r>
+        <w:t>Вариант 8</w:t>
+      </w:r>
+      <w:r>
+        <w:t>)</w:t>
+      </w:r>
+      <w:bookmarkEnd w:id="26"/>
+    </w:p>
+    <w:p>
+      <w:r>
+        <w:t xml:space="preserve">Из массивов </w:t>
+      </w:r>
+      <w:proofErr w:type="gramStart"/>
+      <w:r>
+        <w:t>X(</w:t>
+      </w:r>
+      <w:proofErr w:type="gramEnd"/>
+      <w:r>
+        <w:t>15) и Y(10) построить матрицу A(5,5) таким образом, чтобы элементы массива X были расположены на главной диагонали и выше ее</w:t>
+      </w:r>
+    </w:p>
+    <w:p>
+      <w:pPr>
+        <w:spacing w:line="360" w:lineRule="auto"/>
+        <w:jc w:val="center"/>
+        <w:rPr>
+          <w:b/>
+          <w:color w:val="000000"/>
+          <w:sz w:val="28"/>
+          <w:szCs w:val="27"/>
+        </w:rPr>
+      </w:pPr>
+      <w:r>
+        <w:rPr>
+          <w:b/>
+          <w:color w:val="000000"/>
+          <w:sz w:val="28"/>
+          <w:szCs w:val="27"/>
+        </w:rPr>
+        <w:t>Программа</w:t>
+      </w:r>
+    </w:p>
+    <w:p>
+      <w:pPr>
+        <w:jc w:val="center"/>
+      </w:pPr>
+      <w:r>
+        <w:rPr>
+          <w:noProof/>
+        </w:rPr>
+        <w:drawing>
+          <wp:inline distT="0" distB="0" distL="0" distR="0" wp14:anchorId="1543327B" wp14:editId="4C2F267C">
+            <wp:extent cx="5760720" cy="3667125"/>
+            <wp:effectExtent l="0" t="0" r="0" b="9525"/>
+            <wp:docPr id="31" name="Рисунок 31"/>
+            <wp:cNvGraphicFramePr>
+              <a:graphicFrameLocks xmlns:a="http://schemas.openxmlformats.org/drawingml/2006/main" noChangeAspect="1"/>
+            </wp:cNvGraphicFramePr>
+            <a:graphic xmlns:a="http://schemas.openxmlformats.org/drawingml/2006/main">
+              <a:graphicData uri="http://schemas.openxmlformats.org/drawingml/2006/picture">
+                <pic:pic xmlns:pic="http://schemas.openxmlformats.org/drawingml/2006/picture">
+                  <pic:nvPicPr>
+                    <pic:cNvPr id="1" name=""/>
+                    <pic:cNvPicPr/>
+                  </pic:nvPicPr>
+                  <pic:blipFill>
+                    <a:blip r:embed="rId29"/>
+                    <a:stretch>
+                      <a:fillRect/>
+                    </a:stretch>
+                  </pic:blipFill>
+                  <pic:spPr>
+                    <a:xfrm>
+                      <a:off x="0" y="0"/>
+                      <a:ext cx="5760720" cy="3667125"/>
+                    </a:xfrm>
+                    <a:prstGeom prst="rect">
+                      <a:avLst/>
+                    </a:prstGeom>
+                  </pic:spPr>
+                </pic:pic>
+              </a:graphicData>
+            </a:graphic>
+          </wp:inline>
+        </w:drawing>
+      </w:r>
+    </w:p>
+    <w:p>
+      <w:pPr>
+        <w:spacing w:line="360" w:lineRule="auto"/>
+        <w:jc w:val="center"/>
+        <w:rPr>
+          <w:b/>
+          <w:color w:val="000000"/>
+          <w:sz w:val="28"/>
+          <w:szCs w:val="27"/>
+        </w:rPr>
+      </w:pPr>
+      <w:r>
+        <w:rPr>
+          <w:b/>
+          <w:color w:val="000000"/>
+          <w:sz w:val="28"/>
+          <w:szCs w:val="27"/>
+        </w:rPr>
+        <w:t>Вывод результатов на экран</w:t>
+      </w:r>
+    </w:p>
+    <w:p>
+      <w:pPr>
+        <w:widowControl/>
+        <w:autoSpaceDE/>
+        <w:autoSpaceDN/>
+        <w:adjustRightInd/>
+        <w:jc w:val="center"/>
+      </w:pPr>
+      <w:r>
+        <w:rPr>
+          <w:noProof/>
+        </w:rPr>
+        <w:drawing>
+          <wp:inline distT="0" distB="0" distL="0" distR="0" wp14:anchorId="055FEF69" wp14:editId="4C704983">
+            <wp:extent cx="1752845" cy="1105054"/>
+            <wp:effectExtent l="0" t="0" r="0" b="0"/>
+            <wp:docPr id="32" name="Рисунок 32"/>
+            <wp:cNvGraphicFramePr>
+              <a:graphicFrameLocks xmlns:a="http://schemas.openxmlformats.org/drawingml/2006/main" noChangeAspect="1"/>
+            </wp:cNvGraphicFramePr>
+            <a:graphic xmlns:a="http://schemas.openxmlformats.org/drawingml/2006/main">
+              <a:graphicData uri="http://schemas.openxmlformats.org/drawingml/2006/picture">
+                <pic:pic xmlns:pic="http://schemas.openxmlformats.org/drawingml/2006/picture">
+                  <pic:nvPicPr>
+                    <pic:cNvPr id="1" name=""/>
+                    <pic:cNvPicPr/>
+                  </pic:nvPicPr>
+                  <pic:blipFill>
+                    <a:blip r:embed="rId30"/>
+                    <a:stretch>
+                      <a:fillRect/>
+                    </a:stretch>
+                  </pic:blipFill>
+                  <pic:spPr>
+                    <a:xfrm>
+                      <a:off x="0" y="0"/>
                       <a:ext cx="1752845" cy="1105054"/>
                     </a:xfrm>
                     <a:prstGeom prst="rect">
@@ -5190,7 +5498,7 @@
       <w:pPr>
         <w:pStyle w:val="2"/>
       </w:pPr>
-      <w:bookmarkStart w:id="26" w:name="_Toc163594242"/>
+      <w:bookmarkStart w:id="27" w:name="_Toc163594736"/>
       <w:r>
         <w:lastRenderedPageBreak/>
         <w:t xml:space="preserve">Задание </w:t>
@@ -5198,7 +5506,7 @@
       <w:r>
         <w:t>6</w:t>
       </w:r>
-      <w:bookmarkEnd w:id="26"/>
+      <w:bookmarkEnd w:id="27"/>
       <w:r>
         <w:t xml:space="preserve"> </w:t>
       </w:r>
@@ -5395,6 +5703,9 @@
         <w:jc w:val="center"/>
       </w:pPr>
       <w:r>
+        <w:rPr>
+          <w:noProof/>
+        </w:rPr>
         <w:drawing>
           <wp:inline distT="0" distB="0" distL="0" distR="0" wp14:anchorId="4363BFD7" wp14:editId="74CD3161">
             <wp:extent cx="4010025" cy="2478989"/>
@@ -5411,7 +5722,7 @@
                     <pic:cNvPicPr/>
                   </pic:nvPicPr>
                   <pic:blipFill rotWithShape="1">
-                    <a:blip r:embed="rId28"/>
+                    <a:blip r:embed="rId31"/>
                     <a:srcRect l="7512"/>
                     <a:stretch/>
                   </pic:blipFill>
@@ -5444,6 +5755,9 @@
         <w:jc w:val="center"/>
       </w:pPr>
       <w:r>
+        <w:rPr>
+          <w:noProof/>
+        </w:rPr>
         <w:drawing>
           <wp:inline distT="0" distB="0" distL="0" distR="0" wp14:anchorId="1F8575E5" wp14:editId="464607FA">
             <wp:extent cx="3962400" cy="3093223"/>
@@ -5460,7 +5774,7 @@
                     <pic:cNvPicPr/>
                   </pic:nvPicPr>
                   <pic:blipFill>
-                    <a:blip r:embed="rId29"/>
+                    <a:blip r:embed="rId32"/>
                     <a:stretch>
                       <a:fillRect/>
                     </a:stretch>
@@ -5535,6 +5849,9 @@
         <w:jc w:val="center"/>
       </w:pPr>
       <w:r>
+        <w:rPr>
+          <w:noProof/>
+        </w:rPr>
         <w:drawing>
           <wp:inline distT="0" distB="0" distL="0" distR="0" wp14:anchorId="246B058C" wp14:editId="4B7E6FCF">
             <wp:extent cx="5212198" cy="4000500"/>
@@ -5551,7 +5868,7 @@
                     <pic:cNvPicPr/>
                   </pic:nvPicPr>
                   <pic:blipFill>
-                    <a:blip r:embed="rId30"/>
+                    <a:blip r:embed="rId33"/>
                     <a:stretch>
                       <a:fillRect/>
                     </a:stretch>
@@ -5579,7 +5896,7 @@
       <w:pPr>
         <w:pStyle w:val="2"/>
       </w:pPr>
-      <w:bookmarkStart w:id="27" w:name="_Toc163594243"/>
+      <w:bookmarkStart w:id="28" w:name="_Toc163594737"/>
       <w:r>
         <w:lastRenderedPageBreak/>
         <w:t xml:space="preserve">Задание </w:t>
@@ -5587,7 +5904,7 @@
       <w:r>
         <w:t>7</w:t>
       </w:r>
-      <w:bookmarkEnd w:id="27"/>
+      <w:bookmarkEnd w:id="28"/>
       <w:r>
         <w:t xml:space="preserve"> </w:t>
       </w:r>
@@ -5610,17 +5927,7 @@
           <w:szCs w:val="21"/>
           <w:shd w:val="clear" w:color="auto" w:fill="FFFFFF"/>
         </w:rPr>
-        <w:t>Создайте одномерный массив, который содержит полный набор возможных значений типа UInt16, кроме одного. Определите, какого числа не хватает</w:t>
-      </w:r>
-      <w:r>
-        <w:rPr>
-          <w:rFonts w:ascii="Helvetica" w:hAnsi="Helvetica" w:cs="Helvetica"/>
-          <w:color w:val="000000"/>
-          <w:sz w:val="21"/>
-          <w:szCs w:val="21"/>
-          <w:shd w:val="clear" w:color="auto" w:fill="FFFFFF"/>
-        </w:rPr>
-        <w:t>.</w:t>
+        <w:t>Создайте одномерный массив, который содержит полный набор возможных значений типа UInt16, кроме одного. Определите, какого числа не хватает.</w:t>
       </w:r>
     </w:p>
     <w:p>
@@ -5646,6 +5953,9 @@
     </w:p>
     <w:p>
       <w:r>
+        <w:rPr>
+          <w:noProof/>
+        </w:rPr>
         <w:drawing>
           <wp:inline distT="0" distB="0" distL="0" distR="0" wp14:anchorId="341B95EC" wp14:editId="709DA6A5">
             <wp:extent cx="3110309" cy="2152650"/>
@@ -5662,7 +5972,7 @@
                     <pic:cNvPicPr/>
                   </pic:nvPicPr>
                   <pic:blipFill rotWithShape="1">
-                    <a:blip r:embed="rId31"/>
+                    <a:blip r:embed="rId34"/>
                     <a:srcRect b="10939"/>
                     <a:stretch/>
                   </pic:blipFill>
@@ -5713,6 +6023,9 @@
     </w:p>
     <w:p>
       <w:r>
+        <w:rPr>
+          <w:noProof/>
+        </w:rPr>
         <w:drawing>
           <wp:inline distT="0" distB="0" distL="0" distR="0" wp14:anchorId="7D1FB1F2" wp14:editId="6801A2E5">
             <wp:extent cx="2284361" cy="201295"/>
@@ -5729,7 +6042,7 @@
                     <pic:cNvPicPr/>
                   </pic:nvPicPr>
                   <pic:blipFill rotWithShape="1">
-                    <a:blip r:embed="rId32"/>
+                    <a:blip r:embed="rId35"/>
                     <a:srcRect t="54519"/>
                     <a:stretch/>
                   </pic:blipFill>
@@ -5777,7 +6090,7 @@
           <w:szCs w:val="27"/>
         </w:rPr>
       </w:pPr>
-      <w:bookmarkStart w:id="28" w:name="_Toc163594244"/>
+      <w:bookmarkStart w:id="29" w:name="_Toc163594738"/>
       <w:r>
         <w:lastRenderedPageBreak/>
         <w:t xml:space="preserve">Практическое задание </w:t>
@@ -5785,20 +6098,20 @@
       <w:r>
         <w:t>3</w:t>
       </w:r>
-      <w:bookmarkEnd w:id="28"/>
+      <w:bookmarkEnd w:id="29"/>
     </w:p>
     <w:p>
       <w:pPr>
         <w:pStyle w:val="2"/>
       </w:pPr>
-      <w:bookmarkStart w:id="29" w:name="_Toc163594245"/>
+      <w:bookmarkStart w:id="30" w:name="_Toc163594739"/>
       <w:r>
         <w:t xml:space="preserve">Задание </w:t>
       </w:r>
       <w:r>
         <w:t>1</w:t>
       </w:r>
-      <w:bookmarkEnd w:id="29"/>
+      <w:bookmarkEnd w:id="30"/>
     </w:p>
     <w:p>
       <w:pPr>
@@ -6041,177 +6354,14 @@
     </w:p>
     <w:p>
       <w:r>
+        <w:rPr>
+          <w:noProof/>
+        </w:rPr>
         <w:drawing>
           <wp:inline distT="0" distB="0" distL="0" distR="0" wp14:anchorId="42F2D1B4" wp14:editId="381A73C2">
             <wp:extent cx="5760720" cy="1694180"/>
             <wp:effectExtent l="0" t="0" r="0" b="1270"/>
             <wp:docPr id="39" name="Рисунок 39"/>
-            <wp:cNvGraphicFramePr>
-              <a:graphicFrameLocks xmlns:a="http://schemas.openxmlformats.org/drawingml/2006/main" noChangeAspect="1"/>
-            </wp:cNvGraphicFramePr>
-            <a:graphic xmlns:a="http://schemas.openxmlformats.org/drawingml/2006/main">
-              <a:graphicData uri="http://schemas.openxmlformats.org/drawingml/2006/picture">
-                <pic:pic xmlns:pic="http://schemas.openxmlformats.org/drawingml/2006/picture">
-                  <pic:nvPicPr>
-                    <pic:cNvPr id="1" name=""/>
-                    <pic:cNvPicPr/>
-                  </pic:nvPicPr>
-                  <pic:blipFill>
-                    <a:blip r:embed="rId33"/>
-                    <a:stretch>
-                      <a:fillRect/>
-                    </a:stretch>
-                  </pic:blipFill>
-                  <pic:spPr>
-                    <a:xfrm>
-                      <a:off x="0" y="0"/>
-                      <a:ext cx="5760720" cy="1694180"/>
-                    </a:xfrm>
-                    <a:prstGeom prst="rect">
-                      <a:avLst/>
-                    </a:prstGeom>
-                  </pic:spPr>
-                </pic:pic>
-              </a:graphicData>
-            </a:graphic>
-          </wp:inline>
-        </w:drawing>
-      </w:r>
-    </w:p>
-    <w:p>
-      <w:pPr>
-        <w:spacing w:line="360" w:lineRule="auto"/>
-        <w:jc w:val="center"/>
-        <w:rPr>
-          <w:b/>
-          <w:color w:val="000000"/>
-          <w:sz w:val="28"/>
-          <w:szCs w:val="27"/>
-        </w:rPr>
-      </w:pPr>
-      <w:r>
-        <w:rPr>
-          <w:b/>
-          <w:color w:val="000000"/>
-          <w:sz w:val="28"/>
-          <w:szCs w:val="27"/>
-        </w:rPr>
-        <w:drawing>
-          <wp:inline distT="0" distB="0" distL="0" distR="0" wp14:anchorId="6CEA32E7" wp14:editId="0AE9F02D">
-            <wp:extent cx="5760720" cy="1404620"/>
-            <wp:effectExtent l="0" t="0" r="0" b="5080"/>
-            <wp:docPr id="40" name="Рисунок 40"/>
-            <wp:cNvGraphicFramePr>
-              <a:graphicFrameLocks xmlns:a="http://schemas.openxmlformats.org/drawingml/2006/main" noChangeAspect="1"/>
-            </wp:cNvGraphicFramePr>
-            <a:graphic xmlns:a="http://schemas.openxmlformats.org/drawingml/2006/main">
-              <a:graphicData uri="http://schemas.openxmlformats.org/drawingml/2006/picture">
-                <pic:pic xmlns:pic="http://schemas.openxmlformats.org/drawingml/2006/picture">
-                  <pic:nvPicPr>
-                    <pic:cNvPr id="1" name=""/>
-                    <pic:cNvPicPr/>
-                  </pic:nvPicPr>
-                  <pic:blipFill>
-                    <a:blip r:embed="rId34"/>
-                    <a:stretch>
-                      <a:fillRect/>
-                    </a:stretch>
-                  </pic:blipFill>
-                  <pic:spPr>
-                    <a:xfrm>
-                      <a:off x="0" y="0"/>
-                      <a:ext cx="5760720" cy="1404620"/>
-                    </a:xfrm>
-                    <a:prstGeom prst="rect">
-                      <a:avLst/>
-                    </a:prstGeom>
-                  </pic:spPr>
-                </pic:pic>
-              </a:graphicData>
-            </a:graphic>
-          </wp:inline>
-        </w:drawing>
-      </w:r>
-    </w:p>
-    <w:p>
-      <w:pPr>
-        <w:spacing w:line="360" w:lineRule="auto"/>
-        <w:jc w:val="center"/>
-        <w:rPr>
-          <w:b/>
-          <w:color w:val="000000"/>
-          <w:sz w:val="28"/>
-          <w:szCs w:val="27"/>
-        </w:rPr>
-      </w:pPr>
-      <w:r>
-        <w:rPr>
-          <w:b/>
-          <w:color w:val="000000"/>
-          <w:sz w:val="28"/>
-          <w:szCs w:val="27"/>
-        </w:rPr>
-        <w:drawing>
-          <wp:inline distT="0" distB="0" distL="0" distR="0" wp14:anchorId="278F060A" wp14:editId="6DB0A687">
-            <wp:extent cx="5760720" cy="1504315"/>
-            <wp:effectExtent l="0" t="0" r="0" b="635"/>
-            <wp:docPr id="41" name="Рисунок 41"/>
-            <wp:cNvGraphicFramePr>
-              <a:graphicFrameLocks xmlns:a="http://schemas.openxmlformats.org/drawingml/2006/main" noChangeAspect="1"/>
-            </wp:cNvGraphicFramePr>
-            <a:graphic xmlns:a="http://schemas.openxmlformats.org/drawingml/2006/main">
-              <a:graphicData uri="http://schemas.openxmlformats.org/drawingml/2006/picture">
-                <pic:pic xmlns:pic="http://schemas.openxmlformats.org/drawingml/2006/picture">
-                  <pic:nvPicPr>
-                    <pic:cNvPr id="1" name=""/>
-                    <pic:cNvPicPr/>
-                  </pic:nvPicPr>
-                  <pic:blipFill>
-                    <a:blip r:embed="rId35"/>
-                    <a:stretch>
-                      <a:fillRect/>
-                    </a:stretch>
-                  </pic:blipFill>
-                  <pic:spPr>
-                    <a:xfrm>
-                      <a:off x="0" y="0"/>
-                      <a:ext cx="5760720" cy="1504315"/>
-                    </a:xfrm>
-                    <a:prstGeom prst="rect">
-                      <a:avLst/>
-                    </a:prstGeom>
-                  </pic:spPr>
-                </pic:pic>
-              </a:graphicData>
-            </a:graphic>
-          </wp:inline>
-        </w:drawing>
-      </w:r>
-    </w:p>
-    <w:p>
-      <w:pPr>
-        <w:spacing w:line="360" w:lineRule="auto"/>
-        <w:jc w:val="center"/>
-        <w:rPr>
-          <w:b/>
-          <w:color w:val="000000"/>
-          <w:sz w:val="28"/>
-          <w:szCs w:val="27"/>
-        </w:rPr>
-      </w:pPr>
-      <w:r>
-        <w:rPr>
-          <w:b/>
-          <w:color w:val="000000"/>
-          <w:sz w:val="28"/>
-          <w:szCs w:val="27"/>
-        </w:rPr>
-        <w:lastRenderedPageBreak/>
-        <w:drawing>
-          <wp:inline distT="0" distB="0" distL="0" distR="0" wp14:anchorId="35FCACD5" wp14:editId="01AFA55E">
-            <wp:extent cx="5760720" cy="2232025"/>
-            <wp:effectExtent l="0" t="0" r="0" b="0"/>
-            <wp:docPr id="42" name="Рисунок 42"/>
             <wp:cNvGraphicFramePr>
               <a:graphicFrameLocks xmlns:a="http://schemas.openxmlformats.org/drawingml/2006/main" noChangeAspect="1"/>
             </wp:cNvGraphicFramePr>
@@ -6231,7 +6381,7 @@
                   <pic:spPr>
                     <a:xfrm>
                       <a:off x="0" y="0"/>
-                      <a:ext cx="5760720" cy="2232025"/>
+                      <a:ext cx="5760720" cy="1694180"/>
                     </a:xfrm>
                     <a:prstGeom prst="rect">
                       <a:avLst/>
@@ -6243,27 +6393,31 @@
           </wp:inline>
         </w:drawing>
       </w:r>
-      <w:r>
-        <w:rPr>
-          <w:b/>
-          <w:color w:val="000000"/>
-          <w:sz w:val="28"/>
-          <w:szCs w:val="27"/>
-        </w:rPr>
-        <w:br/>
-      </w:r>
-      <w:r>
-        <w:rPr>
-          <w:b/>
+    </w:p>
+    <w:p>
+      <w:pPr>
+        <w:spacing w:line="360" w:lineRule="auto"/>
+        <w:jc w:val="center"/>
+        <w:rPr>
+          <w:b/>
+          <w:color w:val="000000"/>
+          <w:sz w:val="28"/>
+          <w:szCs w:val="27"/>
+        </w:rPr>
+      </w:pPr>
+      <w:r>
+        <w:rPr>
+          <w:b/>
+          <w:noProof/>
           <w:color w:val="000000"/>
           <w:sz w:val="28"/>
           <w:szCs w:val="27"/>
         </w:rPr>
         <w:drawing>
-          <wp:inline distT="0" distB="0" distL="0" distR="0" wp14:anchorId="66731C42" wp14:editId="004B2753">
-            <wp:extent cx="5760720" cy="1810385"/>
-            <wp:effectExtent l="0" t="0" r="0" b="0"/>
-            <wp:docPr id="43" name="Рисунок 43"/>
+          <wp:inline distT="0" distB="0" distL="0" distR="0" wp14:anchorId="6CEA32E7" wp14:editId="0AE9F02D">
+            <wp:extent cx="5760720" cy="1404620"/>
+            <wp:effectExtent l="0" t="0" r="0" b="5080"/>
+            <wp:docPr id="40" name="Рисунок 40"/>
             <wp:cNvGraphicFramePr>
               <a:graphicFrameLocks xmlns:a="http://schemas.openxmlformats.org/drawingml/2006/main" noChangeAspect="1"/>
             </wp:cNvGraphicFramePr>
@@ -6283,7 +6437,7 @@
                   <pic:spPr>
                     <a:xfrm>
                       <a:off x="0" y="0"/>
-                      <a:ext cx="5760720" cy="1810385"/>
+                      <a:ext cx="5760720" cy="1404620"/>
                     </a:xfrm>
                     <a:prstGeom prst="rect">
                       <a:avLst/>
@@ -6310,15 +6464,16 @@
       <w:r>
         <w:rPr>
           <w:b/>
+          <w:noProof/>
           <w:color w:val="000000"/>
           <w:sz w:val="28"/>
           <w:szCs w:val="27"/>
         </w:rPr>
         <w:drawing>
-          <wp:inline distT="0" distB="0" distL="0" distR="0" wp14:anchorId="403A7D10" wp14:editId="0F0C7E00">
-            <wp:extent cx="5760720" cy="2171700"/>
-            <wp:effectExtent l="0" t="0" r="0" b="0"/>
-            <wp:docPr id="44" name="Рисунок 44"/>
+          <wp:inline distT="0" distB="0" distL="0" distR="0" wp14:anchorId="278F060A" wp14:editId="6DB0A687">
+            <wp:extent cx="5760720" cy="1504315"/>
+            <wp:effectExtent l="0" t="0" r="0" b="635"/>
+            <wp:docPr id="41" name="Рисунок 41"/>
             <wp:cNvGraphicFramePr>
               <a:graphicFrameLocks xmlns:a="http://schemas.openxmlformats.org/drawingml/2006/main" noChangeAspect="1"/>
             </wp:cNvGraphicFramePr>
@@ -6338,7 +6493,7 @@
                   <pic:spPr>
                     <a:xfrm>
                       <a:off x="0" y="0"/>
-                      <a:ext cx="5760720" cy="2171700"/>
+                      <a:ext cx="5760720" cy="1504315"/>
                     </a:xfrm>
                     <a:prstGeom prst="rect">
                       <a:avLst/>
@@ -6365,16 +6520,17 @@
       <w:r>
         <w:rPr>
           <w:b/>
+          <w:noProof/>
           <w:color w:val="000000"/>
           <w:sz w:val="28"/>
           <w:szCs w:val="27"/>
         </w:rPr>
         <w:lastRenderedPageBreak/>
         <w:drawing>
-          <wp:inline distT="0" distB="0" distL="0" distR="0" wp14:anchorId="785D54A1" wp14:editId="116192EA">
-            <wp:extent cx="5760720" cy="3692525"/>
-            <wp:effectExtent l="0" t="0" r="0" b="3175"/>
-            <wp:docPr id="45" name="Рисунок 45"/>
+          <wp:inline distT="0" distB="0" distL="0" distR="0" wp14:anchorId="35FCACD5" wp14:editId="01AFA55E">
+            <wp:extent cx="5760720" cy="2232025"/>
+            <wp:effectExtent l="0" t="0" r="0" b="0"/>
+            <wp:docPr id="42" name="Рисунок 42"/>
             <wp:cNvGraphicFramePr>
               <a:graphicFrameLocks xmlns:a="http://schemas.openxmlformats.org/drawingml/2006/main" noChangeAspect="1"/>
             </wp:cNvGraphicFramePr>
@@ -6394,7 +6550,7 @@
                   <pic:spPr>
                     <a:xfrm>
                       <a:off x="0" y="0"/>
-                      <a:ext cx="5760720" cy="3692525"/>
+                      <a:ext cx="5760720" cy="2232025"/>
                     </a:xfrm>
                     <a:prstGeom prst="rect">
                       <a:avLst/>
@@ -6406,42 +6562,28 @@
           </wp:inline>
         </w:drawing>
       </w:r>
-    </w:p>
-    <w:p>
-      <w:pPr>
-        <w:spacing w:line="360" w:lineRule="auto"/>
-        <w:jc w:val="center"/>
-        <w:rPr>
-          <w:b/>
-          <w:color w:val="000000"/>
-          <w:sz w:val="28"/>
-          <w:szCs w:val="27"/>
-        </w:rPr>
-      </w:pPr>
-    </w:p>
-    <w:p>
-      <w:pPr>
-        <w:spacing w:line="360" w:lineRule="auto"/>
-        <w:jc w:val="center"/>
-        <w:rPr>
-          <w:b/>
-          <w:color w:val="000000"/>
-          <w:sz w:val="28"/>
-          <w:szCs w:val="27"/>
-        </w:rPr>
-      </w:pPr>
-      <w:r>
-        <w:rPr>
-          <w:b/>
+      <w:r>
+        <w:rPr>
+          <w:b/>
+          <w:color w:val="000000"/>
+          <w:sz w:val="28"/>
+          <w:szCs w:val="27"/>
+        </w:rPr>
+        <w:br/>
+      </w:r>
+      <w:r>
+        <w:rPr>
+          <w:b/>
+          <w:noProof/>
           <w:color w:val="000000"/>
           <w:sz w:val="28"/>
           <w:szCs w:val="27"/>
         </w:rPr>
         <w:drawing>
-          <wp:inline distT="0" distB="0" distL="0" distR="0" wp14:anchorId="487415E0" wp14:editId="1E0259F8">
-            <wp:extent cx="5760720" cy="1661795"/>
+          <wp:inline distT="0" distB="0" distL="0" distR="0" wp14:anchorId="66731C42" wp14:editId="004B2753">
+            <wp:extent cx="5760720" cy="1810385"/>
             <wp:effectExtent l="0" t="0" r="0" b="0"/>
-            <wp:docPr id="46" name="Рисунок 46"/>
+            <wp:docPr id="43" name="Рисунок 43"/>
             <wp:cNvGraphicFramePr>
               <a:graphicFrameLocks xmlns:a="http://schemas.openxmlformats.org/drawingml/2006/main" noChangeAspect="1"/>
             </wp:cNvGraphicFramePr>
@@ -6461,7 +6603,7 @@
                   <pic:spPr>
                     <a:xfrm>
                       <a:off x="0" y="0"/>
-                      <a:ext cx="5760720" cy="1661795"/>
+                      <a:ext cx="5760720" cy="1810385"/>
                     </a:xfrm>
                     <a:prstGeom prst="rect">
                       <a:avLst/>
@@ -6488,27 +6630,16 @@
       <w:r>
         <w:rPr>
           <w:b/>
-          <w:color w:val="000000"/>
-          <w:sz w:val="28"/>
-          <w:szCs w:val="27"/>
-        </w:rPr>
-        <w:t>Вывод результатов на экран</w:t>
-      </w:r>
-    </w:p>
-    <w:p>
-      <w:pPr>
-        <w:widowControl/>
-        <w:autoSpaceDE/>
-        <w:autoSpaceDN/>
-        <w:adjustRightInd/>
-        <w:jc w:val="center"/>
-      </w:pPr>
-      <w:r>
+          <w:noProof/>
+          <w:color w:val="000000"/>
+          <w:sz w:val="28"/>
+          <w:szCs w:val="27"/>
+        </w:rPr>
         <w:drawing>
-          <wp:inline distT="0" distB="0" distL="0" distR="0" wp14:anchorId="084D6896" wp14:editId="288DD447">
-            <wp:extent cx="3162889" cy="2990850"/>
+          <wp:inline distT="0" distB="0" distL="0" distR="0" wp14:anchorId="403A7D10" wp14:editId="0F0C7E00">
+            <wp:extent cx="5760720" cy="2171700"/>
             <wp:effectExtent l="0" t="0" r="0" b="0"/>
-            <wp:docPr id="47" name="Рисунок 47"/>
+            <wp:docPr id="44" name="Рисунок 44"/>
             <wp:cNvGraphicFramePr>
               <a:graphicFrameLocks xmlns:a="http://schemas.openxmlformats.org/drawingml/2006/main" noChangeAspect="1"/>
             </wp:cNvGraphicFramePr>
@@ -6528,7 +6659,7 @@
                   <pic:spPr>
                     <a:xfrm>
                       <a:off x="0" y="0"/>
-                      <a:ext cx="3174682" cy="3002002"/>
+                      <a:ext cx="5760720" cy="2171700"/>
                     </a:xfrm>
                     <a:prstGeom prst="rect">
                       <a:avLst/>
@@ -6543,55 +6674,6 @@
     </w:p>
     <w:p>
       <w:pPr>
-        <w:pStyle w:val="1"/>
-        <w:spacing w:line="360" w:lineRule="auto"/>
-        <w:rPr>
-          <w:color w:val="000000"/>
-          <w:szCs w:val="27"/>
-        </w:rPr>
-      </w:pPr>
-      <w:r>
-        <w:br w:type="page"/>
-      </w:r>
-      <w:bookmarkStart w:id="30" w:name="_Toc163594246"/>
-      <w:r>
-        <w:lastRenderedPageBreak/>
-        <w:t>Практическое задание</w:t>
-      </w:r>
-      <w:r>
-        <w:t xml:space="preserve"> 4</w:t>
-      </w:r>
-      <w:bookmarkEnd w:id="30"/>
-    </w:p>
-    <w:p>
-      <w:pPr>
-        <w:pStyle w:val="2"/>
-      </w:pPr>
-      <w:bookmarkStart w:id="31" w:name="_Toc163594247"/>
-      <w:r>
-        <w:t xml:space="preserve">Задание </w:t>
-      </w:r>
-      <w:r>
-        <w:t>1</w:t>
-      </w:r>
-      <w:bookmarkEnd w:id="31"/>
-    </w:p>
-    <w:p>
-      <w:r>
-        <w:t xml:space="preserve">Написать программу на языке высокого уровня (С++, C#, </w:t>
-      </w:r>
-      <w:proofErr w:type="spellStart"/>
-      <w:r>
-        <w:t>Java</w:t>
-      </w:r>
-      <w:proofErr w:type="spellEnd"/>
-      <w:r>
-        <w:t>), реализующую поиск заданного элемента в неупорядоченном массиве.</w:t>
-      </w:r>
-    </w:p>
-    <w:p/>
-    <w:p>
-      <w:pPr>
         <w:spacing w:line="360" w:lineRule="auto"/>
         <w:jc w:val="center"/>
         <w:rPr>
@@ -6604,26 +6686,17 @@
       <w:r>
         <w:rPr>
           <w:b/>
-          <w:color w:val="000000"/>
-          <w:sz w:val="28"/>
-          <w:szCs w:val="27"/>
-        </w:rPr>
-        <w:t>Программа</w:t>
-      </w:r>
-    </w:p>
-    <w:p>
-      <w:pPr>
-        <w:widowControl/>
-        <w:autoSpaceDE/>
-        <w:autoSpaceDN/>
-        <w:adjustRightInd/>
-      </w:pPr>
-      <w:r>
+          <w:noProof/>
+          <w:color w:val="000000"/>
+          <w:sz w:val="28"/>
+          <w:szCs w:val="27"/>
+        </w:rPr>
+        <w:lastRenderedPageBreak/>
         <w:drawing>
-          <wp:inline distT="0" distB="0" distL="0" distR="0" wp14:anchorId="5DF26D7F" wp14:editId="38E41B13">
-            <wp:extent cx="5760720" cy="2726690"/>
-            <wp:effectExtent l="0" t="0" r="0" b="0"/>
-            <wp:docPr id="48" name="Рисунок 48"/>
+          <wp:inline distT="0" distB="0" distL="0" distR="0" wp14:anchorId="785D54A1" wp14:editId="116192EA">
+            <wp:extent cx="5760720" cy="3692525"/>
+            <wp:effectExtent l="0" t="0" r="0" b="3175"/>
+            <wp:docPr id="45" name="Рисунок 45"/>
             <wp:cNvGraphicFramePr>
               <a:graphicFrameLocks xmlns:a="http://schemas.openxmlformats.org/drawingml/2006/main" noChangeAspect="1"/>
             </wp:cNvGraphicFramePr>
@@ -6643,7 +6716,7 @@
                   <pic:spPr>
                     <a:xfrm>
                       <a:off x="0" y="0"/>
-                      <a:ext cx="5760720" cy="2726690"/>
+                      <a:ext cx="5760720" cy="3692525"/>
                     </a:xfrm>
                     <a:prstGeom prst="rect">
                       <a:avLst/>
@@ -6658,14 +6731,6 @@
     </w:p>
     <w:p>
       <w:pPr>
-        <w:widowControl/>
-        <w:autoSpaceDE/>
-        <w:autoSpaceDN/>
-        <w:adjustRightInd/>
-      </w:pPr>
-    </w:p>
-    <w:p>
-      <w:pPr>
         <w:spacing w:line="360" w:lineRule="auto"/>
         <w:jc w:val="center"/>
         <w:rPr>
@@ -6675,29 +6740,31 @@
           <w:szCs w:val="27"/>
         </w:rPr>
       </w:pPr>
-      <w:r>
-        <w:rPr>
-          <w:b/>
-          <w:color w:val="000000"/>
-          <w:sz w:val="28"/>
-          <w:szCs w:val="27"/>
-        </w:rPr>
-        <w:t>Вывод результатов на экран</w:t>
-      </w:r>
-    </w:p>
-    <w:p>
-      <w:pPr>
-        <w:widowControl/>
-        <w:autoSpaceDE/>
-        <w:autoSpaceDN/>
-        <w:adjustRightInd/>
-      </w:pPr>
-      <w:r>
+    </w:p>
+    <w:p>
+      <w:pPr>
+        <w:spacing w:line="360" w:lineRule="auto"/>
+        <w:jc w:val="center"/>
+        <w:rPr>
+          <w:b/>
+          <w:color w:val="000000"/>
+          <w:sz w:val="28"/>
+          <w:szCs w:val="27"/>
+        </w:rPr>
+      </w:pPr>
+      <w:r>
+        <w:rPr>
+          <w:b/>
+          <w:noProof/>
+          <w:color w:val="000000"/>
+          <w:sz w:val="28"/>
+          <w:szCs w:val="27"/>
+        </w:rPr>
         <w:drawing>
-          <wp:inline distT="0" distB="0" distL="0" distR="0" wp14:anchorId="23B0DACF" wp14:editId="20B70EC4">
-            <wp:extent cx="3752853" cy="546009"/>
-            <wp:effectExtent l="0" t="0" r="0" b="6985"/>
-            <wp:docPr id="49" name="Рисунок 49"/>
+          <wp:inline distT="0" distB="0" distL="0" distR="0" wp14:anchorId="487415E0" wp14:editId="1E0259F8">
+            <wp:extent cx="5760720" cy="1661795"/>
+            <wp:effectExtent l="0" t="0" r="0" b="0"/>
+            <wp:docPr id="46" name="Рисунок 46"/>
             <wp:cNvGraphicFramePr>
               <a:graphicFrameLocks xmlns:a="http://schemas.openxmlformats.org/drawingml/2006/main" noChangeAspect="1"/>
             </wp:cNvGraphicFramePr>
@@ -6717,7 +6784,7 @@
                   <pic:spPr>
                     <a:xfrm>
                       <a:off x="0" y="0"/>
-                      <a:ext cx="3813501" cy="554833"/>
+                      <a:ext cx="5760720" cy="1661795"/>
                     </a:xfrm>
                     <a:prstGeom prst="rect">
                       <a:avLst/>
@@ -6732,52 +6799,6 @@
     </w:p>
     <w:p>
       <w:pPr>
-        <w:widowControl/>
-        <w:autoSpaceDE/>
-        <w:autoSpaceDN/>
-        <w:adjustRightInd/>
-        <w:rPr>
-          <w:rFonts w:cs="Arial"/>
-          <w:b/>
-          <w:bCs/>
-          <w:iCs/>
-          <w:sz w:val="28"/>
-          <w:szCs w:val="28"/>
-        </w:rPr>
-      </w:pPr>
-      <w:r>
-        <w:br w:type="page"/>
-      </w:r>
-    </w:p>
-    <w:p>
-      <w:pPr>
-        <w:pStyle w:val="2"/>
-      </w:pPr>
-      <w:bookmarkStart w:id="32" w:name="_Toc163594248"/>
-      <w:r>
-        <w:lastRenderedPageBreak/>
-        <w:t xml:space="preserve">Задание </w:t>
-      </w:r>
-      <w:r>
-        <w:t>2</w:t>
-      </w:r>
-      <w:bookmarkEnd w:id="32"/>
-    </w:p>
-    <w:p>
-      <w:r>
-        <w:t xml:space="preserve">Написать программу на языке высокого уровня (С++, C#, </w:t>
-      </w:r>
-      <w:proofErr w:type="spellStart"/>
-      <w:r>
-        <w:t>Java</w:t>
-      </w:r>
-      <w:proofErr w:type="spellEnd"/>
-      <w:r>
-        <w:t>), реализующую поиск подстроки в строке.</w:t>
-      </w:r>
-    </w:p>
-    <w:p>
-      <w:pPr>
         <w:spacing w:line="360" w:lineRule="auto"/>
         <w:jc w:val="center"/>
         <w:rPr>
@@ -6794,7 +6815,7 @@
           <w:sz w:val="28"/>
           <w:szCs w:val="27"/>
         </w:rPr>
-        <w:t>Программа</w:t>
+        <w:t>Вывод результатов на экран</w:t>
       </w:r>
     </w:p>
     <w:p>
@@ -6806,11 +6827,14 @@
         <w:jc w:val="center"/>
       </w:pPr>
       <w:r>
+        <w:rPr>
+          <w:noProof/>
+        </w:rPr>
         <w:drawing>
-          <wp:inline distT="0" distB="0" distL="0" distR="0" wp14:anchorId="573CE3EB" wp14:editId="2A9E83A5">
-            <wp:extent cx="5760720" cy="2920365"/>
+          <wp:inline distT="0" distB="0" distL="0" distR="0" wp14:anchorId="084D6896" wp14:editId="288DD447">
+            <wp:extent cx="3162889" cy="2990850"/>
             <wp:effectExtent l="0" t="0" r="0" b="0"/>
-            <wp:docPr id="50" name="Рисунок 50"/>
+            <wp:docPr id="47" name="Рисунок 47"/>
             <wp:cNvGraphicFramePr>
               <a:graphicFrameLocks xmlns:a="http://schemas.openxmlformats.org/drawingml/2006/main" noChangeAspect="1"/>
             </wp:cNvGraphicFramePr>
@@ -6830,7 +6854,7 @@
                   <pic:spPr>
                     <a:xfrm>
                       <a:off x="0" y="0"/>
-                      <a:ext cx="5760720" cy="2920365"/>
+                      <a:ext cx="3174682" cy="3002002"/>
                     </a:xfrm>
                     <a:prstGeom prst="rect">
                       <a:avLst/>
@@ -6845,48 +6869,90 @@
     </w:p>
     <w:p>
       <w:pPr>
+        <w:pStyle w:val="1"/>
+        <w:spacing w:line="360" w:lineRule="auto"/>
+        <w:rPr>
+          <w:color w:val="000000"/>
+          <w:szCs w:val="27"/>
+        </w:rPr>
+      </w:pPr>
+      <w:r>
+        <w:br w:type="page"/>
+      </w:r>
+      <w:bookmarkStart w:id="31" w:name="_Toc163594740"/>
+      <w:r>
+        <w:lastRenderedPageBreak/>
+        <w:t>Практическое задание</w:t>
+      </w:r>
+      <w:r>
+        <w:t xml:space="preserve"> 4</w:t>
+      </w:r>
+      <w:bookmarkEnd w:id="31"/>
+    </w:p>
+    <w:p>
+      <w:pPr>
+        <w:pStyle w:val="2"/>
+      </w:pPr>
+      <w:bookmarkStart w:id="32" w:name="_Toc163594741"/>
+      <w:r>
+        <w:t xml:space="preserve">Задание </w:t>
+      </w:r>
+      <w:r>
+        <w:t>1</w:t>
+      </w:r>
+      <w:bookmarkEnd w:id="32"/>
+    </w:p>
+    <w:p>
+      <w:r>
+        <w:t xml:space="preserve">Написать программу на языке высокого уровня (С++, C#, </w:t>
+      </w:r>
+      <w:proofErr w:type="spellStart"/>
+      <w:r>
+        <w:t>Java</w:t>
+      </w:r>
+      <w:proofErr w:type="spellEnd"/>
+      <w:r>
+        <w:t>), реализующую поиск заданного элемента в неупорядоченном массиве.</w:t>
+      </w:r>
+    </w:p>
+    <w:p/>
+    <w:p>
+      <w:pPr>
+        <w:spacing w:line="360" w:lineRule="auto"/>
+        <w:jc w:val="center"/>
+        <w:rPr>
+          <w:b/>
+          <w:color w:val="000000"/>
+          <w:sz w:val="28"/>
+          <w:szCs w:val="27"/>
+        </w:rPr>
+      </w:pPr>
+      <w:r>
+        <w:rPr>
+          <w:b/>
+          <w:color w:val="000000"/>
+          <w:sz w:val="28"/>
+          <w:szCs w:val="27"/>
+        </w:rPr>
+        <w:t>Программа</w:t>
+      </w:r>
+    </w:p>
+    <w:p>
+      <w:pPr>
         <w:widowControl/>
         <w:autoSpaceDE/>
         <w:autoSpaceDN/>
         <w:adjustRightInd/>
-        <w:jc w:val="center"/>
-      </w:pPr>
-    </w:p>
-    <w:p>
-      <w:pPr>
-        <w:spacing w:line="360" w:lineRule="auto"/>
-        <w:jc w:val="center"/>
-        <w:rPr>
-          <w:b/>
-          <w:color w:val="000000"/>
-          <w:sz w:val="28"/>
-          <w:szCs w:val="27"/>
-        </w:rPr>
-      </w:pPr>
-      <w:r>
-        <w:rPr>
-          <w:b/>
-          <w:color w:val="000000"/>
-          <w:sz w:val="28"/>
-          <w:szCs w:val="27"/>
-        </w:rPr>
-        <w:t>Вывод результатов на экран</w:t>
-      </w:r>
-    </w:p>
-    <w:p>
-      <w:pPr>
-        <w:widowControl/>
-        <w:autoSpaceDE/>
-        <w:autoSpaceDN/>
-        <w:adjustRightInd/>
-        <w:jc w:val="center"/>
-      </w:pPr>
-      <w:r>
+      </w:pPr>
+      <w:r>
+        <w:rPr>
+          <w:noProof/>
+        </w:rPr>
         <w:drawing>
-          <wp:inline distT="0" distB="0" distL="0" distR="0" wp14:anchorId="5B560437" wp14:editId="0DEC8F45">
-            <wp:extent cx="4201111" cy="1038370"/>
-            <wp:effectExtent l="0" t="0" r="0" b="9525"/>
-            <wp:docPr id="51" name="Рисунок 51"/>
+          <wp:inline distT="0" distB="0" distL="0" distR="0" wp14:anchorId="5DF26D7F" wp14:editId="38E41B13">
+            <wp:extent cx="5760720" cy="2726690"/>
+            <wp:effectExtent l="0" t="0" r="0" b="0"/>
+            <wp:docPr id="48" name="Рисунок 48"/>
             <wp:cNvGraphicFramePr>
               <a:graphicFrameLocks xmlns:a="http://schemas.openxmlformats.org/drawingml/2006/main" noChangeAspect="1"/>
             </wp:cNvGraphicFramePr>
@@ -6906,7 +6972,7 @@
                   <pic:spPr>
                     <a:xfrm>
                       <a:off x="0" y="0"/>
-                      <a:ext cx="4201111" cy="1038370"/>
+                      <a:ext cx="5760720" cy="2726690"/>
                     </a:xfrm>
                     <a:prstGeom prst="rect">
                       <a:avLst/>
@@ -6926,44 +6992,27 @@
         <w:autoSpaceDN/>
         <w:adjustRightInd/>
       </w:pPr>
-      <w:r>
-        <w:br w:type="page"/>
-      </w:r>
-    </w:p>
-    <w:p>
-      <w:pPr>
-        <w:pStyle w:val="1"/>
+    </w:p>
+    <w:p>
+      <w:pPr>
         <w:spacing w:line="360" w:lineRule="auto"/>
-        <w:rPr>
-          <w:color w:val="000000"/>
-          <w:szCs w:val="27"/>
-        </w:rPr>
-      </w:pPr>
-      <w:bookmarkStart w:id="33" w:name="_Toc163594249"/>
-      <w:r>
-        <w:lastRenderedPageBreak/>
-        <w:t>Практическое задание</w:t>
-      </w:r>
-      <w:r>
-        <w:t xml:space="preserve"> </w:t>
-      </w:r>
-      <w:r>
-        <w:t>5</w:t>
-      </w:r>
-      <w:bookmarkEnd w:id="33"/>
-    </w:p>
-    <w:p>
-      <w:pPr>
-        <w:pStyle w:val="2"/>
-      </w:pPr>
-      <w:bookmarkStart w:id="34" w:name="_Toc163594250"/>
-      <w:r>
-        <w:t xml:space="preserve">Задание </w:t>
-      </w:r>
-      <w:r>
-        <w:t>4</w:t>
-      </w:r>
-      <w:bookmarkEnd w:id="34"/>
+        <w:jc w:val="center"/>
+        <w:rPr>
+          <w:b/>
+          <w:color w:val="000000"/>
+          <w:sz w:val="28"/>
+          <w:szCs w:val="27"/>
+        </w:rPr>
+      </w:pPr>
+      <w:r>
+        <w:rPr>
+          <w:b/>
+          <w:color w:val="000000"/>
+          <w:sz w:val="28"/>
+          <w:szCs w:val="27"/>
+        </w:rPr>
+        <w:t>Вывод результатов на экран</w:t>
+      </w:r>
     </w:p>
     <w:p>
       <w:pPr>
@@ -6973,57 +7022,14 @@
         <w:adjustRightInd/>
       </w:pPr>
       <w:r>
-        <w:t xml:space="preserve">Написать программу на языке высокого уровня (С++, C#, </w:t>
-      </w:r>
-      <w:proofErr w:type="spellStart"/>
-      <w:r>
-        <w:t>Java</w:t>
-      </w:r>
-      <w:proofErr w:type="spellEnd"/>
-      <w:r>
-        <w:t>), реализующую стек на базе списка.</w:t>
-      </w:r>
-    </w:p>
-    <w:p>
-      <w:pPr>
-        <w:spacing w:line="360" w:lineRule="auto"/>
-        <w:jc w:val="center"/>
-        <w:rPr>
-          <w:b/>
-          <w:color w:val="000000"/>
-          <w:sz w:val="28"/>
-          <w:szCs w:val="27"/>
-        </w:rPr>
-      </w:pPr>
-      <w:r>
-        <w:rPr>
-          <w:b/>
-          <w:color w:val="000000"/>
-          <w:sz w:val="28"/>
-          <w:szCs w:val="27"/>
-        </w:rPr>
-        <w:t>Программа</w:t>
-      </w:r>
-    </w:p>
-    <w:p>
-      <w:pPr>
-        <w:widowControl/>
-        <w:autoSpaceDE/>
-        <w:autoSpaceDN/>
-        <w:adjustRightInd/>
-        <w:rPr>
-          <w:lang w:val="en-US"/>
-        </w:rPr>
-      </w:pPr>
-      <w:r>
-        <w:rPr>
-          <w:lang w:val="en-US"/>
+        <w:rPr>
+          <w:noProof/>
         </w:rPr>
         <w:drawing>
-          <wp:inline distT="0" distB="0" distL="0" distR="0" wp14:anchorId="1F22E883" wp14:editId="41E9A053">
-            <wp:extent cx="5760720" cy="3264535"/>
-            <wp:effectExtent l="0" t="0" r="0" b="0"/>
-            <wp:docPr id="52" name="Рисунок 52"/>
+          <wp:inline distT="0" distB="0" distL="0" distR="0" wp14:anchorId="23B0DACF" wp14:editId="20B70EC4">
+            <wp:extent cx="3752853" cy="546009"/>
+            <wp:effectExtent l="0" t="0" r="0" b="6985"/>
+            <wp:docPr id="49" name="Рисунок 49"/>
             <wp:cNvGraphicFramePr>
               <a:graphicFrameLocks xmlns:a="http://schemas.openxmlformats.org/drawingml/2006/main" noChangeAspect="1"/>
             </wp:cNvGraphicFramePr>
@@ -7043,6 +7049,339 @@
                   <pic:spPr>
                     <a:xfrm>
                       <a:off x="0" y="0"/>
+                      <a:ext cx="3813501" cy="554833"/>
+                    </a:xfrm>
+                    <a:prstGeom prst="rect">
+                      <a:avLst/>
+                    </a:prstGeom>
+                  </pic:spPr>
+                </pic:pic>
+              </a:graphicData>
+            </a:graphic>
+          </wp:inline>
+        </w:drawing>
+      </w:r>
+    </w:p>
+    <w:p>
+      <w:pPr>
+        <w:widowControl/>
+        <w:autoSpaceDE/>
+        <w:autoSpaceDN/>
+        <w:adjustRightInd/>
+        <w:rPr>
+          <w:rFonts w:cs="Arial"/>
+          <w:b/>
+          <w:bCs/>
+          <w:iCs/>
+          <w:sz w:val="28"/>
+          <w:szCs w:val="28"/>
+        </w:rPr>
+      </w:pPr>
+      <w:r>
+        <w:br w:type="page"/>
+      </w:r>
+    </w:p>
+    <w:p>
+      <w:pPr>
+        <w:pStyle w:val="2"/>
+      </w:pPr>
+      <w:bookmarkStart w:id="33" w:name="_Toc163594742"/>
+      <w:r>
+        <w:lastRenderedPageBreak/>
+        <w:t xml:space="preserve">Задание </w:t>
+      </w:r>
+      <w:r>
+        <w:t>2</w:t>
+      </w:r>
+      <w:bookmarkEnd w:id="33"/>
+    </w:p>
+    <w:p>
+      <w:r>
+        <w:t xml:space="preserve">Написать программу на языке высокого уровня (С++, C#, </w:t>
+      </w:r>
+      <w:proofErr w:type="spellStart"/>
+      <w:r>
+        <w:t>Java</w:t>
+      </w:r>
+      <w:proofErr w:type="spellEnd"/>
+      <w:r>
+        <w:t>), реализующую поиск подстроки в строке.</w:t>
+      </w:r>
+    </w:p>
+    <w:p>
+      <w:pPr>
+        <w:spacing w:line="360" w:lineRule="auto"/>
+        <w:jc w:val="center"/>
+        <w:rPr>
+          <w:b/>
+          <w:color w:val="000000"/>
+          <w:sz w:val="28"/>
+          <w:szCs w:val="27"/>
+        </w:rPr>
+      </w:pPr>
+      <w:r>
+        <w:rPr>
+          <w:b/>
+          <w:color w:val="000000"/>
+          <w:sz w:val="28"/>
+          <w:szCs w:val="27"/>
+        </w:rPr>
+        <w:t>Программа</w:t>
+      </w:r>
+    </w:p>
+    <w:p>
+      <w:pPr>
+        <w:widowControl/>
+        <w:autoSpaceDE/>
+        <w:autoSpaceDN/>
+        <w:adjustRightInd/>
+        <w:jc w:val="center"/>
+      </w:pPr>
+      <w:r>
+        <w:rPr>
+          <w:noProof/>
+        </w:rPr>
+        <w:drawing>
+          <wp:inline distT="0" distB="0" distL="0" distR="0" wp14:anchorId="573CE3EB" wp14:editId="2A9E83A5">
+            <wp:extent cx="5760720" cy="2920365"/>
+            <wp:effectExtent l="0" t="0" r="0" b="0"/>
+            <wp:docPr id="50" name="Рисунок 50"/>
+            <wp:cNvGraphicFramePr>
+              <a:graphicFrameLocks xmlns:a="http://schemas.openxmlformats.org/drawingml/2006/main" noChangeAspect="1"/>
+            </wp:cNvGraphicFramePr>
+            <a:graphic xmlns:a="http://schemas.openxmlformats.org/drawingml/2006/main">
+              <a:graphicData uri="http://schemas.openxmlformats.org/drawingml/2006/picture">
+                <pic:pic xmlns:pic="http://schemas.openxmlformats.org/drawingml/2006/picture">
+                  <pic:nvPicPr>
+                    <pic:cNvPr id="1" name=""/>
+                    <pic:cNvPicPr/>
+                  </pic:nvPicPr>
+                  <pic:blipFill>
+                    <a:blip r:embed="rId47"/>
+                    <a:stretch>
+                      <a:fillRect/>
+                    </a:stretch>
+                  </pic:blipFill>
+                  <pic:spPr>
+                    <a:xfrm>
+                      <a:off x="0" y="0"/>
+                      <a:ext cx="5760720" cy="2920365"/>
+                    </a:xfrm>
+                    <a:prstGeom prst="rect">
+                      <a:avLst/>
+                    </a:prstGeom>
+                  </pic:spPr>
+                </pic:pic>
+              </a:graphicData>
+            </a:graphic>
+          </wp:inline>
+        </w:drawing>
+      </w:r>
+    </w:p>
+    <w:p>
+      <w:pPr>
+        <w:widowControl/>
+        <w:autoSpaceDE/>
+        <w:autoSpaceDN/>
+        <w:adjustRightInd/>
+        <w:jc w:val="center"/>
+      </w:pPr>
+    </w:p>
+    <w:p>
+      <w:pPr>
+        <w:spacing w:line="360" w:lineRule="auto"/>
+        <w:jc w:val="center"/>
+        <w:rPr>
+          <w:b/>
+          <w:color w:val="000000"/>
+          <w:sz w:val="28"/>
+          <w:szCs w:val="27"/>
+        </w:rPr>
+      </w:pPr>
+      <w:r>
+        <w:rPr>
+          <w:b/>
+          <w:color w:val="000000"/>
+          <w:sz w:val="28"/>
+          <w:szCs w:val="27"/>
+        </w:rPr>
+        <w:t>Вывод результатов на экран</w:t>
+      </w:r>
+    </w:p>
+    <w:p>
+      <w:pPr>
+        <w:widowControl/>
+        <w:autoSpaceDE/>
+        <w:autoSpaceDN/>
+        <w:adjustRightInd/>
+        <w:jc w:val="center"/>
+      </w:pPr>
+      <w:r>
+        <w:rPr>
+          <w:noProof/>
+        </w:rPr>
+        <w:drawing>
+          <wp:inline distT="0" distB="0" distL="0" distR="0" wp14:anchorId="5B560437" wp14:editId="0DEC8F45">
+            <wp:extent cx="4201111" cy="1038370"/>
+            <wp:effectExtent l="0" t="0" r="0" b="9525"/>
+            <wp:docPr id="51" name="Рисунок 51"/>
+            <wp:cNvGraphicFramePr>
+              <a:graphicFrameLocks xmlns:a="http://schemas.openxmlformats.org/drawingml/2006/main" noChangeAspect="1"/>
+            </wp:cNvGraphicFramePr>
+            <a:graphic xmlns:a="http://schemas.openxmlformats.org/drawingml/2006/main">
+              <a:graphicData uri="http://schemas.openxmlformats.org/drawingml/2006/picture">
+                <pic:pic xmlns:pic="http://schemas.openxmlformats.org/drawingml/2006/picture">
+                  <pic:nvPicPr>
+                    <pic:cNvPr id="1" name=""/>
+                    <pic:cNvPicPr/>
+                  </pic:nvPicPr>
+                  <pic:blipFill>
+                    <a:blip r:embed="rId48"/>
+                    <a:stretch>
+                      <a:fillRect/>
+                    </a:stretch>
+                  </pic:blipFill>
+                  <pic:spPr>
+                    <a:xfrm>
+                      <a:off x="0" y="0"/>
+                      <a:ext cx="4201111" cy="1038370"/>
+                    </a:xfrm>
+                    <a:prstGeom prst="rect">
+                      <a:avLst/>
+                    </a:prstGeom>
+                  </pic:spPr>
+                </pic:pic>
+              </a:graphicData>
+            </a:graphic>
+          </wp:inline>
+        </w:drawing>
+      </w:r>
+    </w:p>
+    <w:p>
+      <w:pPr>
+        <w:widowControl/>
+        <w:autoSpaceDE/>
+        <w:autoSpaceDN/>
+        <w:adjustRightInd/>
+      </w:pPr>
+      <w:r>
+        <w:br w:type="page"/>
+      </w:r>
+    </w:p>
+    <w:p>
+      <w:pPr>
+        <w:pStyle w:val="1"/>
+        <w:spacing w:line="360" w:lineRule="auto"/>
+        <w:rPr>
+          <w:color w:val="000000"/>
+          <w:szCs w:val="27"/>
+        </w:rPr>
+      </w:pPr>
+      <w:bookmarkStart w:id="34" w:name="_Toc163594743"/>
+      <w:r>
+        <w:lastRenderedPageBreak/>
+        <w:t>Практическое задание</w:t>
+      </w:r>
+      <w:r>
+        <w:t xml:space="preserve"> </w:t>
+      </w:r>
+      <w:r>
+        <w:t>5</w:t>
+      </w:r>
+      <w:bookmarkEnd w:id="34"/>
+    </w:p>
+    <w:p>
+      <w:pPr>
+        <w:pStyle w:val="2"/>
+      </w:pPr>
+      <w:bookmarkStart w:id="35" w:name="_Toc163594744"/>
+      <w:r>
+        <w:t xml:space="preserve">Задание </w:t>
+      </w:r>
+      <w:r>
+        <w:t>4</w:t>
+      </w:r>
+      <w:bookmarkEnd w:id="35"/>
+    </w:p>
+    <w:p>
+      <w:pPr>
+        <w:widowControl/>
+        <w:autoSpaceDE/>
+        <w:autoSpaceDN/>
+        <w:adjustRightInd/>
+      </w:pPr>
+      <w:r>
+        <w:t xml:space="preserve">Написать программу на языке высокого уровня (С++, C#, </w:t>
+      </w:r>
+      <w:proofErr w:type="spellStart"/>
+      <w:r>
+        <w:t>Java</w:t>
+      </w:r>
+      <w:proofErr w:type="spellEnd"/>
+      <w:r>
+        <w:t>), реализующую стек на базе списка.</w:t>
+      </w:r>
+    </w:p>
+    <w:p>
+      <w:pPr>
+        <w:spacing w:line="360" w:lineRule="auto"/>
+        <w:jc w:val="center"/>
+        <w:rPr>
+          <w:b/>
+          <w:color w:val="000000"/>
+          <w:sz w:val="28"/>
+          <w:szCs w:val="27"/>
+        </w:rPr>
+      </w:pPr>
+      <w:r>
+        <w:rPr>
+          <w:b/>
+          <w:color w:val="000000"/>
+          <w:sz w:val="28"/>
+          <w:szCs w:val="27"/>
+        </w:rPr>
+        <w:t>Программа</w:t>
+      </w:r>
+    </w:p>
+    <w:p>
+      <w:pPr>
+        <w:widowControl/>
+        <w:autoSpaceDE/>
+        <w:autoSpaceDN/>
+        <w:adjustRightInd/>
+        <w:rPr>
+          <w:lang w:val="en-US"/>
+        </w:rPr>
+      </w:pPr>
+      <w:r>
+        <w:rPr>
+          <w:noProof/>
+          <w:lang w:val="en-US"/>
+        </w:rPr>
+        <w:drawing>
+          <wp:inline distT="0" distB="0" distL="0" distR="0" wp14:anchorId="1F22E883" wp14:editId="41E9A053">
+            <wp:extent cx="5760720" cy="3264535"/>
+            <wp:effectExtent l="0" t="0" r="0" b="0"/>
+            <wp:docPr id="52" name="Рисунок 52"/>
+            <wp:cNvGraphicFramePr>
+              <a:graphicFrameLocks xmlns:a="http://schemas.openxmlformats.org/drawingml/2006/main" noChangeAspect="1"/>
+            </wp:cNvGraphicFramePr>
+            <a:graphic xmlns:a="http://schemas.openxmlformats.org/drawingml/2006/main">
+              <a:graphicData uri="http://schemas.openxmlformats.org/drawingml/2006/picture">
+                <pic:pic xmlns:pic="http://schemas.openxmlformats.org/drawingml/2006/picture">
+                  <pic:nvPicPr>
+                    <pic:cNvPr id="1" name=""/>
+                    <pic:cNvPicPr/>
+                  </pic:nvPicPr>
+                  <pic:blipFill>
+                    <a:blip r:embed="rId49"/>
+                    <a:stretch>
+                      <a:fillRect/>
+                    </a:stretch>
+                  </pic:blipFill>
+                  <pic:spPr>
+                    <a:xfrm>
+                      <a:off x="0" y="0"/>
                       <a:ext cx="5760720" cy="3264535"/>
                     </a:xfrm>
                     <a:prstGeom prst="rect">
@@ -7100,6 +7439,7 @@
       </w:pPr>
       <w:r>
         <w:rPr>
+          <w:noProof/>
           <w:lang w:val="en-US"/>
         </w:rPr>
         <w:drawing>
@@ -7118,7 +7458,7 @@
                     <pic:cNvPicPr/>
                   </pic:nvPicPr>
                   <pic:blipFill>
-                    <a:blip r:embed="rId47"/>
+                    <a:blip r:embed="rId50"/>
                     <a:stretch>
                       <a:fillRect/>
                     </a:stretch>
@@ -9519,6 +9859,18 @@
       <w:szCs w:val="20"/>
     </w:rPr>
   </w:style>
+  <w:style w:type="character" w:styleId="aff3">
+    <w:name w:val="Unresolved Mention"/>
+    <w:basedOn w:val="a0"/>
+    <w:uiPriority w:val="99"/>
+    <w:semiHidden/>
+    <w:unhideWhenUsed/>
+    <w:rsid w:val="002B4D72"/>
+    <w:rPr>
+      <w:color w:val="605E5C"/>
+      <w:shd w:val="clear" w:color="auto" w:fill="E1DFDD"/>
+    </w:rPr>
+  </w:style>
 </w:styles>
 </file>
 
@@ -9812,7 +10164,7 @@
 </file>
 
 <file path=customXml/itemProps1.xml><?xml version="1.0" encoding="utf-8"?>
-<ds:datastoreItem xmlns:ds="http://schemas.openxmlformats.org/officeDocument/2006/customXml" ds:itemID="{A80465CA-B7D0-42EC-8C10-D32B65182751}">
+<ds:datastoreItem xmlns:ds="http://schemas.openxmlformats.org/officeDocument/2006/customXml" ds:itemID="{0257136C-A52B-43C2-B60C-64C92257F389}">
   <ds:schemaRefs>
     <ds:schemaRef ds:uri="http://schemas.openxmlformats.org/officeDocument/2006/bibliography"/>
   </ds:schemaRefs>

</xml_diff>